<commit_message>
evaluation part of  paper updated
</commit_message>
<xml_diff>
--- a/paper_draft/AgreeTrust.docx
+++ b/paper_draft/AgreeTrust.docx
@@ -1099,8 +1099,6 @@
         </w:rPr>
         <w:t>,</w:t>
       </w:r>
-      <w:bookmarkStart w:id="0" w:name="_GoBack"/>
-      <w:bookmarkEnd w:id="0"/>
       <w:r>
         <w:rPr>
           <w:sz w:val="21"/>
@@ -1575,10 +1573,13 @@
         <w:rPr>
           <w:sz w:val="21"/>
           <w:szCs w:val="21"/>
-        </w:rPr>
-      </w:pPr>
-      <w:r>
-        <w:rPr>
+          <w:lang w:val="en-US"/>
+        </w:rPr>
+      </w:pPr>
+      <w:r>
+        <w:rPr>
+          <w:rFonts w:ascii="Times" w:hAnsi="Times" w:cs="Times"/>
+          <w:color w:val="000000"/>
           <w:sz w:val="21"/>
           <w:szCs w:val="21"/>
         </w:rPr>
@@ -1586,6 +1587,8 @@
       </w:r>
       <w:r>
         <w:rPr>
+          <w:rFonts w:ascii="Times" w:hAnsi="Times" w:cs="Times"/>
+          <w:color w:val="000000"/>
           <w:sz w:val="21"/>
           <w:szCs w:val="21"/>
         </w:rPr>
@@ -1593,6 +1596,8 @@
       </w:r>
       <w:r>
         <w:rPr>
+          <w:rFonts w:ascii="Times" w:hAnsi="Times" w:cs="Times"/>
+          <w:color w:val="000000"/>
           <w:sz w:val="21"/>
           <w:szCs w:val="21"/>
         </w:rPr>
@@ -1600,6 +1605,8 @@
       </w:r>
       <w:r>
         <w:rPr>
+          <w:rFonts w:ascii="Times" w:hAnsi="Times" w:cs="Times"/>
+          <w:color w:val="000000"/>
           <w:sz w:val="21"/>
           <w:szCs w:val="21"/>
         </w:rPr>
@@ -1607,6 +1614,8 @@
       </w:r>
       <w:r>
         <w:rPr>
+          <w:rFonts w:ascii="Times" w:hAnsi="Times" w:cs="Times"/>
+          <w:color w:val="000000"/>
           <w:sz w:val="21"/>
           <w:szCs w:val="21"/>
         </w:rPr>
@@ -1614,6 +1623,8 @@
       </w:r>
       <w:r>
         <w:rPr>
+          <w:rFonts w:ascii="Times" w:hAnsi="Times" w:cs="Times"/>
+          <w:color w:val="000000"/>
           <w:sz w:val="21"/>
           <w:szCs w:val="21"/>
         </w:rPr>
@@ -1621,6 +1632,8 @@
       </w:r>
       <w:r>
         <w:rPr>
+          <w:rFonts w:ascii="Times" w:hAnsi="Times" w:cs="Times"/>
+          <w:color w:val="000000"/>
           <w:sz w:val="21"/>
           <w:szCs w:val="21"/>
         </w:rPr>
@@ -1628,6 +1641,8 @@
       </w:r>
       <w:r>
         <w:rPr>
+          <w:rFonts w:ascii="Times" w:hAnsi="Times" w:cs="Times"/>
+          <w:color w:val="000000"/>
           <w:sz w:val="21"/>
           <w:szCs w:val="21"/>
         </w:rPr>
@@ -1635,6 +1650,8 @@
       </w:r>
       <w:r>
         <w:rPr>
+          <w:rFonts w:ascii="Times" w:hAnsi="Times" w:cs="Times"/>
+          <w:color w:val="000000"/>
           <w:sz w:val="21"/>
           <w:szCs w:val="21"/>
         </w:rPr>
@@ -1642,6 +1659,8 @@
       </w:r>
       <w:r>
         <w:rPr>
+          <w:rFonts w:ascii="Times" w:hAnsi="Times" w:cs="Times"/>
+          <w:color w:val="000000"/>
           <w:sz w:val="21"/>
           <w:szCs w:val="21"/>
         </w:rPr>
@@ -1649,6 +1668,8 @@
       </w:r>
       <w:r>
         <w:rPr>
+          <w:rFonts w:ascii="Times" w:hAnsi="Times" w:cs="Times"/>
+          <w:color w:val="000000"/>
           <w:sz w:val="21"/>
           <w:szCs w:val="21"/>
         </w:rPr>
@@ -1656,6 +1677,8 @@
       </w:r>
       <w:r>
         <w:rPr>
+          <w:rFonts w:ascii="Times" w:hAnsi="Times" w:cs="Times"/>
+          <w:color w:val="000000"/>
           <w:sz w:val="21"/>
           <w:szCs w:val="21"/>
         </w:rPr>
@@ -1663,6 +1686,8 @@
       </w:r>
       <w:r>
         <w:rPr>
+          <w:rFonts w:ascii="Times" w:hAnsi="Times" w:cs="Times"/>
+          <w:color w:val="000000"/>
           <w:sz w:val="21"/>
           <w:szCs w:val="21"/>
         </w:rPr>
@@ -1670,6 +1695,8 @@
       </w:r>
       <w:r>
         <w:rPr>
+          <w:rFonts w:ascii="Times" w:hAnsi="Times" w:cs="Times"/>
+          <w:color w:val="000000"/>
           <w:sz w:val="21"/>
           <w:szCs w:val="21"/>
         </w:rPr>
@@ -1677,6 +1704,8 @@
       </w:r>
       <w:r>
         <w:rPr>
+          <w:rFonts w:ascii="Times" w:hAnsi="Times" w:cs="Times"/>
+          <w:color w:val="000000"/>
           <w:sz w:val="21"/>
           <w:szCs w:val="21"/>
         </w:rPr>
@@ -1684,6 +1713,8 @@
       </w:r>
       <w:r>
         <w:rPr>
+          <w:rFonts w:ascii="Times" w:hAnsi="Times" w:cs="Times"/>
+          <w:color w:val="000000"/>
           <w:sz w:val="21"/>
           <w:szCs w:val="21"/>
         </w:rPr>
@@ -1692,10 +1723,11 @@
       <m:oMath>
         <m:r>
           <m:rPr>
-            <m:sty m:val="bi"/>
+            <m:sty m:val="p"/>
           </m:rPr>
           <w:rPr>
-            <w:rFonts w:ascii="Cambria Math" w:hAnsi="Cambria Math"/>
+            <w:rFonts w:ascii="Cambria Math" w:hAnsi="Cambria Math" w:cs="Times"/>
+            <w:color w:val="000000"/>
             <w:sz w:val="21"/>
             <w:szCs w:val="21"/>
           </w:rPr>
@@ -1704,8 +1736,27 @@
       </m:oMath>
       <w:r>
         <w:rPr>
-          <w:sz w:val="21"/>
-          <w:szCs w:val="21"/>
+          <w:rFonts w:ascii="Times" w:hAnsi="Times" w:cs="Times"/>
+          <w:color w:val="000000"/>
+          <w:sz w:val="21"/>
+          <w:szCs w:val="21"/>
+        </w:rPr>
+        <w:t xml:space="preserve">, </w:t>
+      </w:r>
+      <w:r>
+        <w:rPr>
+          <w:rFonts w:ascii="Times" w:hAnsi="Times" w:cs="Times"/>
+          <w:color w:val="000000"/>
+          <w:sz w:val="21"/>
+          <w:szCs w:val="21"/>
+        </w:rPr>
+        <w:t>to</w:t>
+      </w:r>
+      <w:r>
+        <w:rPr>
+          <w:sz w:val="21"/>
+          <w:szCs w:val="21"/>
+          <w:lang w:val="en-US"/>
         </w:rPr>
         <w:t xml:space="preserve"> </w:t>
       </w:r>
@@ -1713,20 +1764,7 @@
         <w:rPr>
           <w:sz w:val="21"/>
           <w:szCs w:val="21"/>
-        </w:rPr>
-        <w:t xml:space="preserve">, </w:t>
-      </w:r>
-      <w:r>
-        <w:rPr>
-          <w:sz w:val="21"/>
-          <w:szCs w:val="21"/>
-        </w:rPr>
-        <w:t xml:space="preserve">to </w:t>
-      </w:r>
-      <w:r>
-        <w:rPr>
-          <w:sz w:val="21"/>
-          <w:szCs w:val="21"/>
+          <w:lang w:val="en-US"/>
         </w:rPr>
         <w:lastRenderedPageBreak/>
         <w:t xml:space="preserve">filter the </w:t>
@@ -1735,6 +1773,7 @@
         <w:rPr>
           <w:sz w:val="21"/>
           <w:szCs w:val="21"/>
+          <w:lang w:val="en-US"/>
         </w:rPr>
         <w:t xml:space="preserve">trusted </w:t>
       </w:r>
@@ -1742,6 +1781,7 @@
         <w:rPr>
           <w:sz w:val="21"/>
           <w:szCs w:val="21"/>
+          <w:lang w:val="en-US"/>
         </w:rPr>
         <w:t>neighbours</w:t>
       </w:r>
@@ -1749,6 +1789,7 @@
         <w:rPr>
           <w:sz w:val="21"/>
           <w:szCs w:val="21"/>
+          <w:lang w:val="en-US"/>
         </w:rPr>
         <w:t xml:space="preserve">.  </w:t>
       </w:r>
@@ -1756,6 +1797,7 @@
         <w:rPr>
           <w:sz w:val="21"/>
           <w:szCs w:val="21"/>
+          <w:lang w:val="en-US"/>
         </w:rPr>
         <w:t xml:space="preserve">The main disadvantage of this method is </w:t>
       </w:r>
@@ -1763,6 +1805,7 @@
         <w:rPr>
           <w:sz w:val="21"/>
           <w:szCs w:val="21"/>
+          <w:lang w:val="en-US"/>
         </w:rPr>
         <w:t xml:space="preserve">the </w:t>
       </w:r>
@@ -1770,6 +1813,7 @@
         <w:rPr>
           <w:sz w:val="21"/>
           <w:szCs w:val="21"/>
+          <w:lang w:val="en-US"/>
         </w:rPr>
         <w:t>time complexity of trust matrix generation. For each user, the algorithm requires to make a prediction</w:t>
       </w:r>
@@ -1777,6 +1821,7 @@
         <w:rPr>
           <w:sz w:val="21"/>
           <w:szCs w:val="21"/>
+          <w:lang w:val="en-US"/>
         </w:rPr>
         <w:t xml:space="preserve"> for all other users, in order to calculate the absolute difference between the predicted rating and ground truth.</w:t>
       </w:r>
@@ -1784,6 +1829,7 @@
         <w:rPr>
           <w:sz w:val="21"/>
           <w:szCs w:val="21"/>
+          <w:lang w:val="en-US"/>
         </w:rPr>
         <w:t xml:space="preserve"> </w:t>
       </w:r>
@@ -1791,6 +1837,7 @@
         <w:rPr>
           <w:sz w:val="21"/>
           <w:szCs w:val="21"/>
+          <w:lang w:val="en-US"/>
         </w:rPr>
         <w:t xml:space="preserve">Also, the method does not consider the direction of agreement, </w:t>
       </w:r>
@@ -1798,6 +1845,7 @@
         <w:rPr>
           <w:sz w:val="21"/>
           <w:szCs w:val="21"/>
+          <w:lang w:val="en-US"/>
         </w:rPr>
         <w:t xml:space="preserve">but simply the accuracy either by sum of squared errors or mean absolute error. In contrast, our </w:t>
       </w:r>
@@ -1805,6 +1853,7 @@
         <w:rPr>
           <w:sz w:val="21"/>
           <w:szCs w:val="21"/>
+          <w:lang w:val="en-US"/>
         </w:rPr>
         <w:t xml:space="preserve">proposed </w:t>
       </w:r>
@@ -1812,6 +1861,7 @@
         <w:rPr>
           <w:sz w:val="21"/>
           <w:szCs w:val="21"/>
+          <w:lang w:val="en-US"/>
         </w:rPr>
         <w:t>trust model takes direction of agreement into consideration.</w:t>
       </w:r>
@@ -1821,6 +1871,7 @@
         <w:rPr>
           <w:sz w:val="21"/>
           <w:szCs w:val="21"/>
+          <w:lang w:val="en-US"/>
         </w:rPr>
       </w:pPr>
     </w:p>
@@ -2535,14 +2586,7 @@
           <w:sz w:val="21"/>
           <w:szCs w:val="21"/>
         </w:rPr>
-        <w:t xml:space="preserve"> and</w:t>
-      </w:r>
-      <w:r>
-        <w:rPr>
-          <w:sz w:val="21"/>
-          <w:szCs w:val="21"/>
-        </w:rPr>
-        <w:t xml:space="preserve"> </w:t>
+        <w:t xml:space="preserve">, </w:t>
       </w:r>
       <m:oMath>
         <m:r>
@@ -2740,6 +2784,13 @@
           <w:sz w:val="21"/>
           <w:szCs w:val="21"/>
         </w:rPr>
+        <w:t>,</w:t>
+      </w:r>
+      <w:r>
+        <w:rPr>
+          <w:sz w:val="21"/>
+          <w:szCs w:val="21"/>
+        </w:rPr>
         <w:t xml:space="preserve"> and the rating </w:t>
       </w:r>
       <m:oMath>
@@ -2821,15 +2872,7 @@
             <w:sz w:val="21"/>
             <w:szCs w:val="21"/>
           </w:rPr>
-          <m:t>= {1, 2, 3, ..., r_max</m:t>
-        </m:r>
-        <m:r>
-          <w:rPr>
-            <w:rFonts w:ascii="Cambria Math" w:hAnsi="Cambria Math"/>
-            <w:sz w:val="21"/>
-            <w:szCs w:val="21"/>
-          </w:rPr>
-          <m:t>}</m:t>
+          <m:t>= {1, 2, 3, ..., r_max}</m:t>
         </m:r>
       </m:oMath>
       <w:r>
@@ -2951,7 +2994,14 @@
           <w:sz w:val="21"/>
           <w:szCs w:val="21"/>
         </w:rPr>
-        <w:t xml:space="preserve"> Resnik</w:t>
+        <w:t xml:space="preserve"> </w:t>
+      </w:r>
+      <w:r>
+        <w:rPr>
+          <w:sz w:val="21"/>
+          <w:szCs w:val="21"/>
+        </w:rPr>
+        <w:t>Resnik</w:t>
       </w:r>
       <w:r>
         <w:rPr>
@@ -4252,6 +4302,29 @@
           <w:sz w:val="21"/>
           <w:szCs w:val="21"/>
         </w:rPr>
+        <w:t>AgreeTrust</w:t>
+      </w:r>
+    </w:p>
+    <w:p>
+      <w:pPr>
+        <w:rPr>
+          <w:sz w:val="21"/>
+          <w:szCs w:val="21"/>
+        </w:rPr>
+      </w:pPr>
+    </w:p>
+    <w:p>
+      <w:pPr>
+        <w:rPr>
+          <w:sz w:val="21"/>
+          <w:szCs w:val="21"/>
+        </w:rPr>
+      </w:pPr>
+      <w:r>
+        <w:rPr>
+          <w:sz w:val="21"/>
+          <w:szCs w:val="21"/>
+        </w:rPr>
         <w:t>Similarly, l</w:t>
       </w:r>
       <w:r>
@@ -4466,25 +4539,7 @@
                 <w:szCs w:val="21"/>
                 <w:vertAlign w:val="subscript"/>
               </w:rPr>
-              <m:t>u</m:t>
-            </m:r>
-            <m:r>
-              <w:rPr>
-                <w:rFonts w:ascii="Cambria Math" w:hAnsi="Cambria Math"/>
-                <w:sz w:val="21"/>
-                <w:szCs w:val="21"/>
-                <w:vertAlign w:val="subscript"/>
-              </w:rPr>
-              <m:t>,</m:t>
-            </m:r>
-            <m:r>
-              <w:rPr>
-                <w:rFonts w:ascii="Cambria Math" w:hAnsi="Cambria Math"/>
-                <w:sz w:val="21"/>
-                <w:szCs w:val="21"/>
-                <w:vertAlign w:val="subscript"/>
-              </w:rPr>
-              <m:t>v</m:t>
+              <m:t>u,v</m:t>
             </m:r>
           </m:sub>
         </m:sSub>
@@ -4502,29 +4557,6 @@
           <w:szCs w:val="21"/>
         </w:rPr>
         <w:t>be the trust between them.</w:t>
-      </w:r>
-    </w:p>
-    <w:p>
-      <w:pPr>
-        <w:rPr>
-          <w:sz w:val="21"/>
-          <w:szCs w:val="21"/>
-        </w:rPr>
-      </w:pPr>
-    </w:p>
-    <w:p>
-      <w:pPr>
-        <w:rPr>
-          <w:sz w:val="21"/>
-          <w:szCs w:val="21"/>
-        </w:rPr>
-      </w:pPr>
-      <w:r>
-        <w:rPr>
-          <w:sz w:val="21"/>
-          <w:szCs w:val="21"/>
-        </w:rPr>
-        <w:t>AgreeTrust</w:t>
       </w:r>
     </w:p>
     <w:p>
@@ -4589,25 +4621,7 @@
                 <w:szCs w:val="21"/>
                 <w:vertAlign w:val="subscript"/>
               </w:rPr>
-              <m:t>u</m:t>
-            </m:r>
-            <m:r>
-              <w:rPr>
-                <w:rFonts w:ascii="Cambria Math" w:hAnsi="Cambria Math"/>
-                <w:sz w:val="21"/>
-                <w:szCs w:val="21"/>
-                <w:vertAlign w:val="subscript"/>
-              </w:rPr>
-              <m:t>,</m:t>
-            </m:r>
-            <m:r>
-              <w:rPr>
-                <w:rFonts w:ascii="Cambria Math" w:hAnsi="Cambria Math"/>
-                <w:sz w:val="21"/>
-                <w:szCs w:val="21"/>
-                <w:vertAlign w:val="subscript"/>
-              </w:rPr>
-              <m:t>v</m:t>
+              <m:t>u,v</m:t>
             </m:r>
           </m:sub>
         </m:sSub>
@@ -4788,79 +4802,7 @@
                   <w:sz w:val="21"/>
                   <w:szCs w:val="21"/>
                 </w:rPr>
-                <m:t xml:space="preserve">          </m:t>
-              </m:r>
-              <m:r>
-                <w:rPr>
-                  <w:rFonts w:ascii="Cambria Math" w:hAnsi="Cambria Math"/>
-                  <w:sz w:val="21"/>
-                  <w:szCs w:val="21"/>
-                </w:rPr>
-                <m:t>positive</m:t>
-              </m:r>
-              <m:r>
-                <w:rPr>
-                  <w:rFonts w:ascii="Cambria Math" w:hAnsi="Cambria Math"/>
-                  <w:sz w:val="21"/>
-                  <w:szCs w:val="21"/>
-                </w:rPr>
-                <m:t>A</m:t>
-              </m:r>
-              <m:r>
-                <w:rPr>
-                  <w:rFonts w:ascii="Cambria Math" w:hAnsi="Cambria Math"/>
-                  <w:sz w:val="21"/>
-                  <w:szCs w:val="21"/>
-                </w:rPr>
-                <m:t>greement</m:t>
-              </m:r>
-              <m:r>
-                <w:rPr>
-                  <w:rFonts w:ascii="Cambria Math" w:hAnsi="Cambria Math"/>
-                  <w:sz w:val="21"/>
-                  <w:szCs w:val="21"/>
-                </w:rPr>
-                <m:t>(u,v)</m:t>
-              </m:r>
-              <m:r>
-                <w:rPr>
-                  <w:rFonts w:ascii="Cambria Math" w:hAnsi="Cambria Math"/>
-                  <w:sz w:val="21"/>
-                  <w:szCs w:val="21"/>
-                </w:rPr>
-                <m:t>+</m:t>
-              </m:r>
-              <m:r>
-                <w:rPr>
-                  <w:rFonts w:ascii="Cambria Math" w:hAnsi="Cambria Math"/>
-                  <w:sz w:val="21"/>
-                  <w:szCs w:val="21"/>
-                </w:rPr>
-                <m:t>negtive</m:t>
-              </m:r>
-              <m:r>
-                <w:rPr>
-                  <w:rFonts w:ascii="Cambria Math" w:hAnsi="Cambria Math"/>
-                  <w:sz w:val="21"/>
-                  <w:szCs w:val="21"/>
-                </w:rPr>
-                <m:t>A</m:t>
-              </m:r>
-              <m:r>
-                <w:rPr>
-                  <w:rFonts w:ascii="Cambria Math" w:hAnsi="Cambria Math"/>
-                  <w:sz w:val="21"/>
-                  <w:szCs w:val="21"/>
-                </w:rPr>
-                <m:t>greement</m:t>
-              </m:r>
-              <m:r>
-                <w:rPr>
-                  <w:rFonts w:ascii="Cambria Math" w:hAnsi="Cambria Math"/>
-                  <w:sz w:val="21"/>
-                  <w:szCs w:val="21"/>
-                </w:rPr>
-                <m:t>(u,v)</m:t>
+                <m:t xml:space="preserve">          positiveAgreement(u,v)+negtiveAgreement(u,v)</m:t>
               </m:r>
             </m:num>
             <m:den>
@@ -4981,39 +4923,7 @@
               <w:sz w:val="21"/>
               <w:szCs w:val="21"/>
             </w:rPr>
-            <m:t>positive</m:t>
-          </m:r>
-          <m:r>
-            <w:rPr>
-              <w:rFonts w:ascii="Cambria Math" w:hAnsi="Cambria Math"/>
-              <w:sz w:val="21"/>
-              <w:szCs w:val="21"/>
-            </w:rPr>
-            <m:t>A</m:t>
-          </m:r>
-          <m:r>
-            <w:rPr>
-              <w:rFonts w:ascii="Cambria Math" w:hAnsi="Cambria Math"/>
-              <w:sz w:val="21"/>
-              <w:szCs w:val="21"/>
-            </w:rPr>
-            <m:t>greement</m:t>
-          </m:r>
-          <m:r>
-            <w:rPr>
-              <w:rFonts w:ascii="Cambria Math" w:hAnsi="Cambria Math"/>
-              <w:sz w:val="21"/>
-              <w:szCs w:val="21"/>
-            </w:rPr>
-            <m:t>(u,v)</m:t>
-          </m:r>
-          <m:r>
-            <w:rPr>
-              <w:rFonts w:ascii="Cambria Math" w:hAnsi="Cambria Math"/>
-              <w:sz w:val="21"/>
-              <w:szCs w:val="21"/>
-            </w:rPr>
-            <m:t xml:space="preserve">= </m:t>
+            <m:t xml:space="preserve">positiveAgreement(u,v)= </m:t>
           </m:r>
           <m:d>
             <m:dPr>
@@ -5131,39 +5041,7 @@
               <w:sz w:val="21"/>
               <w:szCs w:val="21"/>
             </w:rPr>
-            <m:t>negtive</m:t>
-          </m:r>
-          <m:r>
-            <w:rPr>
-              <w:rFonts w:ascii="Cambria Math" w:hAnsi="Cambria Math"/>
-              <w:sz w:val="21"/>
-              <w:szCs w:val="21"/>
-            </w:rPr>
-            <m:t>A</m:t>
-          </m:r>
-          <m:r>
-            <w:rPr>
-              <w:rFonts w:ascii="Cambria Math" w:hAnsi="Cambria Math"/>
-              <w:sz w:val="21"/>
-              <w:szCs w:val="21"/>
-            </w:rPr>
-            <m:t>greemen</m:t>
-          </m:r>
-          <m:r>
-            <w:rPr>
-              <w:rFonts w:ascii="Cambria Math" w:hAnsi="Cambria Math"/>
-              <w:sz w:val="21"/>
-              <w:szCs w:val="21"/>
-            </w:rPr>
-            <m:t>(u,v)</m:t>
-          </m:r>
-          <m:r>
-            <w:rPr>
-              <w:rFonts w:ascii="Cambria Math" w:hAnsi="Cambria Math"/>
-              <w:sz w:val="21"/>
-              <w:szCs w:val="21"/>
-            </w:rPr>
-            <m:t>=</m:t>
+            <m:t>negtiveAgreemen(u,v)=</m:t>
           </m:r>
           <m:d>
             <m:dPr>
@@ -5538,7 +5416,55 @@
           <w:sz w:val="21"/>
           <w:szCs w:val="21"/>
         </w:rPr>
-        <w:t xml:space="preserve"> similarity with trust:</w:t>
+        <w:t xml:space="preserve"> similarity </w:t>
+      </w:r>
+      <w:r>
+        <w:rPr>
+          <w:rFonts w:eastAsiaTheme="minorEastAsia"/>
+          <w:sz w:val="21"/>
+          <w:szCs w:val="21"/>
+        </w:rPr>
+        <w:t xml:space="preserve">in equation 1 </w:t>
+      </w:r>
+      <w:r>
+        <w:rPr>
+          <w:rFonts w:eastAsiaTheme="minorEastAsia"/>
+          <w:sz w:val="21"/>
+          <w:szCs w:val="21"/>
+        </w:rPr>
+        <w:t xml:space="preserve">with </w:t>
+      </w:r>
+      <w:r>
+        <w:rPr>
+          <w:rFonts w:eastAsiaTheme="minorEastAsia"/>
+          <w:sz w:val="21"/>
+          <w:szCs w:val="21"/>
+        </w:rPr>
+        <w:t>trus</w:t>
+      </w:r>
+      <w:r>
+        <w:rPr>
+          <w:rFonts w:eastAsiaTheme="minorEastAsia"/>
+          <w:sz w:val="21"/>
+          <w:szCs w:val="21"/>
+        </w:rPr>
+        <w:t xml:space="preserve">t of </w:t>
+      </w:r>
+      <w:r>
+        <w:rPr>
+          <w:rFonts w:eastAsiaTheme="minorEastAsia"/>
+          <w:sz w:val="21"/>
+          <w:szCs w:val="21"/>
+        </w:rPr>
+        <w:t>k-nearest neighbours</w:t>
+      </w:r>
+      <w:r>
+        <w:rPr>
+          <w:rFonts w:eastAsiaTheme="minorEastAsia"/>
+          <w:sz w:val="21"/>
+          <w:szCs w:val="21"/>
+        </w:rPr>
+        <w:t>:</w:t>
       </w:r>
     </w:p>
     <w:p>
@@ -5704,8 +5630,42 @@
                       <w:sz w:val="21"/>
                       <w:szCs w:val="21"/>
                     </w:rPr>
-                    <m:t>v∈U</m:t>
+                    <m:t>v∈</m:t>
                   </m:r>
+                  <m:sSub>
+                    <m:sSubPr>
+                      <m:ctrlPr>
+                        <w:rPr>
+                          <w:rFonts w:ascii="Cambria Math" w:eastAsiaTheme="minorEastAsia" w:hAnsi="Cambria Math"/>
+                          <w:sz w:val="21"/>
+                          <w:szCs w:val="21"/>
+                        </w:rPr>
+                      </m:ctrlPr>
+                    </m:sSubPr>
+                    <m:e>
+                      <m:r>
+                        <m:rPr>
+                          <m:sty m:val="p"/>
+                        </m:rPr>
+                        <w:rPr>
+                          <w:rFonts w:ascii="Cambria Math" w:eastAsiaTheme="minorEastAsia" w:hAnsi="Cambria Math"/>
+                          <w:sz w:val="21"/>
+                          <w:szCs w:val="21"/>
+                        </w:rPr>
+                        <m:t>U</m:t>
+                      </m:r>
+                    </m:e>
+                    <m:sub>
+                      <m:r>
+                        <w:rPr>
+                          <w:rFonts w:ascii="Cambria Math" w:eastAsiaTheme="minorEastAsia" w:hAnsi="Cambria Math"/>
+                          <w:sz w:val="21"/>
+                          <w:szCs w:val="21"/>
+                        </w:rPr>
+                        <m:t>k</m:t>
+                      </m:r>
+                    </m:sub>
+                  </m:sSub>
                 </m:sub>
                 <m:sup/>
                 <m:e>
@@ -5891,8 +5851,42 @@
                       <w:sz w:val="21"/>
                       <w:szCs w:val="21"/>
                     </w:rPr>
-                    <m:t>v∈U</m:t>
+                    <m:t>v∈</m:t>
                   </m:r>
+                  <m:sSub>
+                    <m:sSubPr>
+                      <m:ctrlPr>
+                        <w:rPr>
+                          <w:rFonts w:ascii="Cambria Math" w:eastAsiaTheme="minorEastAsia" w:hAnsi="Cambria Math"/>
+                          <w:sz w:val="21"/>
+                          <w:szCs w:val="21"/>
+                        </w:rPr>
+                      </m:ctrlPr>
+                    </m:sSubPr>
+                    <m:e>
+                      <m:r>
+                        <m:rPr>
+                          <m:sty m:val="p"/>
+                        </m:rPr>
+                        <w:rPr>
+                          <w:rFonts w:ascii="Cambria Math" w:eastAsiaTheme="minorEastAsia" w:hAnsi="Cambria Math"/>
+                          <w:sz w:val="21"/>
+                          <w:szCs w:val="21"/>
+                        </w:rPr>
+                        <m:t>U</m:t>
+                      </m:r>
+                    </m:e>
+                    <m:sub>
+                      <m:r>
+                        <w:rPr>
+                          <w:rFonts w:ascii="Cambria Math" w:eastAsiaTheme="minorEastAsia" w:hAnsi="Cambria Math"/>
+                          <w:sz w:val="21"/>
+                          <w:szCs w:val="21"/>
+                        </w:rPr>
+                        <m:t>k</m:t>
+                      </m:r>
+                    </m:sub>
+                  </m:sSub>
                 </m:sub>
                 <m:sup/>
                 <m:e>
@@ -6513,6 +6507,22 @@
           <w:sz w:val="21"/>
           <w:szCs w:val="21"/>
         </w:rPr>
+        <w:t xml:space="preserve"> The ratings are scaled from 1 to</w:t>
+      </w:r>
+      <w:r>
+        <w:rPr>
+          <w:rFonts w:eastAsiaTheme="minorEastAsia"/>
+          <w:sz w:val="21"/>
+          <w:szCs w:val="21"/>
+        </w:rPr>
+        <w:t xml:space="preserve"> 5.</w:t>
+      </w:r>
+      <w:r>
+        <w:rPr>
+          <w:rFonts w:eastAsiaTheme="minorEastAsia"/>
+          <w:sz w:val="21"/>
+          <w:szCs w:val="21"/>
+        </w:rPr>
         <w:t xml:space="preserve"> </w:t>
       </w:r>
       <w:r>
@@ -6571,7 +6581,23 @@
           <w:sz w:val="21"/>
           <w:szCs w:val="21"/>
         </w:rPr>
-        <w:t xml:space="preserve">Note that the data set is very sparse. Since our model is based on the common ratings by both trustor and trustee, trust values between users who does not have a common rating </w:t>
+        <w:t xml:space="preserve">Note that the data set is very sparse. Since </w:t>
+      </w:r>
+      <w:r>
+        <w:rPr>
+          <w:rFonts w:eastAsiaTheme="minorEastAsia"/>
+          <w:sz w:val="21"/>
+          <w:szCs w:val="21"/>
+        </w:rPr>
+        <w:t>our model is based on the co-rated items for trust calculation</w:t>
+      </w:r>
+      <w:r>
+        <w:rPr>
+          <w:rFonts w:eastAsiaTheme="minorEastAsia"/>
+          <w:sz w:val="21"/>
+          <w:szCs w:val="21"/>
+        </w:rPr>
+        <w:t xml:space="preserve">, trust values between users who does not have a common rating </w:t>
       </w:r>
       <w:r>
         <w:rPr>
@@ -6603,15 +6629,31 @@
           <w:sz w:val="21"/>
           <w:szCs w:val="21"/>
         </w:rPr>
-        <w:t>Odvnova</w:t>
-      </w:r>
-      <w:r>
-        <w:rPr>
-          <w:rFonts w:eastAsiaTheme="minorEastAsia"/>
-          <w:sz w:val="21"/>
-          <w:szCs w:val="21"/>
-        </w:rPr>
-        <w:t>n’s trust model (denoted as Odnovan’s)</w:t>
+        <w:t>O’Donovan’s</w:t>
+      </w:r>
+      <w:r>
+        <w:rPr>
+          <w:rFonts w:eastAsiaTheme="minorEastAsia"/>
+          <w:sz w:val="21"/>
+          <w:szCs w:val="21"/>
+        </w:rPr>
+        <w:t xml:space="preserve"> trust model (denoted as </w:t>
+      </w:r>
+      <w:r>
+        <w:rPr>
+          <w:rFonts w:eastAsiaTheme="minorEastAsia"/>
+          <w:sz w:val="21"/>
+          <w:szCs w:val="21"/>
+        </w:rPr>
+        <w:t>O’Donovan</w:t>
+      </w:r>
+      <w:r>
+        <w:rPr>
+          <w:rFonts w:eastAsiaTheme="minorEastAsia"/>
+          <w:sz w:val="21"/>
+          <w:szCs w:val="21"/>
+        </w:rPr>
+        <w:t>)</w:t>
       </w:r>
       <w:r>
         <w:rPr>
@@ -6675,7 +6717,33 @@
           <w:sz w:val="21"/>
           <w:szCs w:val="21"/>
         </w:rPr>
-        <w:t xml:space="preserve"> We used </w:t>
+        <w:t xml:space="preserve"> </w:t>
+      </w:r>
+    </w:p>
+    <w:p>
+      <w:pPr>
+        <w:rPr>
+          <w:rFonts w:eastAsiaTheme="minorEastAsia"/>
+          <w:sz w:val="21"/>
+          <w:szCs w:val="21"/>
+        </w:rPr>
+      </w:pPr>
+    </w:p>
+    <w:p>
+      <w:pPr>
+        <w:rPr>
+          <w:rFonts w:eastAsiaTheme="minorEastAsia"/>
+          <w:sz w:val="21"/>
+          <w:szCs w:val="21"/>
+        </w:rPr>
+      </w:pPr>
+      <w:r>
+        <w:rPr>
+          <w:rFonts w:eastAsiaTheme="minorEastAsia"/>
+          <w:sz w:val="21"/>
+          <w:szCs w:val="21"/>
+        </w:rPr>
+        <w:t xml:space="preserve">We used </w:t>
       </w:r>
       <w:r>
         <w:rPr>
@@ -6694,48 +6762,6 @@
         </w:rPr>
         <w:t xml:space="preserve"> framework, a well-known python framework for recommendation, to implement our algorithm.</w:t>
       </w:r>
-    </w:p>
-    <w:p>
-      <w:pPr>
-        <w:rPr>
-          <w:rFonts w:eastAsiaTheme="minorEastAsia"/>
-          <w:sz w:val="21"/>
-          <w:szCs w:val="21"/>
-        </w:rPr>
-      </w:pPr>
-    </w:p>
-    <w:p>
-      <w:pPr>
-        <w:rPr>
-          <w:rFonts w:eastAsiaTheme="minorEastAsia"/>
-          <w:sz w:val="21"/>
-          <w:szCs w:val="21"/>
-        </w:rPr>
-      </w:pPr>
-      <w:r>
-        <w:rPr>
-          <w:rFonts w:eastAsiaTheme="minorEastAsia"/>
-          <w:sz w:val="21"/>
-          <w:szCs w:val="21"/>
-        </w:rPr>
-        <w:t>M</w:t>
-      </w:r>
-      <w:r>
-        <w:rPr>
-          <w:rFonts w:eastAsiaTheme="minorEastAsia"/>
-          <w:sz w:val="21"/>
-          <w:szCs w:val="21"/>
-        </w:rPr>
-        <w:t xml:space="preserve">ost </w:t>
-      </w:r>
-      <w:r>
-        <w:rPr>
-          <w:rFonts w:eastAsiaTheme="minorEastAsia"/>
-          <w:sz w:val="21"/>
-          <w:szCs w:val="21"/>
-        </w:rPr>
-        <w:t>commonly</w:t>
-      </w:r>
       <w:r>
         <w:rPr>
           <w:rFonts w:eastAsiaTheme="minorEastAsia"/>
@@ -6750,15 +6776,75 @@
           <w:sz w:val="21"/>
           <w:szCs w:val="21"/>
         </w:rPr>
-        <w:t>use</w:t>
-      </w:r>
-      <w:r>
-        <w:rPr>
-          <w:rFonts w:eastAsiaTheme="minorEastAsia"/>
-          <w:sz w:val="21"/>
-          <w:szCs w:val="21"/>
-        </w:rPr>
-        <w:t>d accuracy matrices are</w:t>
+        <w:t xml:space="preserve">We set </w:t>
+      </w:r>
+      <m:oMath>
+        <m:r>
+          <w:rPr>
+            <w:rFonts w:ascii="Cambria Math" w:eastAsiaTheme="minorEastAsia" w:hAnsi="Cambria Math"/>
+            <w:sz w:val="21"/>
+            <w:szCs w:val="21"/>
+          </w:rPr>
+          <m:t>max_</m:t>
+        </m:r>
+      </m:oMath>
+      <w:r>
+        <w:rPr>
+          <w:rFonts w:eastAsiaTheme="minorEastAsia"/>
+          <w:sz w:val="21"/>
+          <w:szCs w:val="21"/>
+        </w:rPr>
+        <w:t xml:space="preserve">r = </w:t>
+      </w:r>
+      <w:r>
+        <w:rPr>
+          <w:rFonts w:eastAsiaTheme="minorEastAsia"/>
+          <w:sz w:val="21"/>
+          <w:szCs w:val="21"/>
+        </w:rPr>
+        <w:t>5</w:t>
+      </w:r>
+      <w:r>
+        <w:rPr>
+          <w:rFonts w:eastAsiaTheme="minorEastAsia"/>
+          <w:sz w:val="21"/>
+          <w:szCs w:val="21"/>
+        </w:rPr>
+        <w:t xml:space="preserve"> (since the maximum rating scale of ml-100k data set is 5)</w:t>
+      </w:r>
+      <w:r>
+        <w:rPr>
+          <w:rFonts w:eastAsiaTheme="minorEastAsia"/>
+          <w:sz w:val="21"/>
+          <w:szCs w:val="21"/>
+        </w:rPr>
+        <w:t xml:space="preserve">, </w:t>
+      </w:r>
+      <m:oMath>
+        <m:r>
+          <w:rPr>
+            <w:rFonts w:ascii="Cambria Math" w:eastAsiaTheme="minorEastAsia" w:hAnsi="Cambria Math"/>
+            <w:sz w:val="21"/>
+            <w:szCs w:val="21"/>
+          </w:rPr>
+          <m:t>k</m:t>
+        </m:r>
+      </m:oMath>
+      <w:r>
+        <w:rPr>
+          <w:rFonts w:eastAsiaTheme="minorEastAsia"/>
+          <w:sz w:val="21"/>
+          <w:szCs w:val="21"/>
+        </w:rPr>
+        <w:t xml:space="preserve">=40, </w:t>
+      </w:r>
+      <w:r>
+        <w:rPr>
+          <w:rFonts w:eastAsiaTheme="minorEastAsia"/>
+          <w:sz w:val="21"/>
+          <w:szCs w:val="21"/>
+        </w:rPr>
+        <w:t>and</w:t>
       </w:r>
       <w:r>
         <w:rPr>
@@ -6774,24 +6860,175 @@
           <w:sz w:val="21"/>
           <w:szCs w:val="21"/>
         </w:rPr>
-        <w:t>Mean Absolute Error (</w:t>
-      </w:r>
-      <w:r>
-        <w:rPr>
-          <w:rFonts w:eastAsiaTheme="minorEastAsia"/>
-          <w:sz w:val="21"/>
-          <w:szCs w:val="21"/>
-        </w:rPr>
-        <w:t>MAE</w:t>
-      </w:r>
-      <w:r>
-        <w:rPr>
-          <w:rFonts w:eastAsiaTheme="minorEastAsia"/>
-          <w:sz w:val="21"/>
-          <w:szCs w:val="21"/>
-        </w:rPr>
-        <w:t>)</w:t>
-      </w:r>
+        <w:t xml:space="preserve">trust threshold </w:t>
+      </w:r>
+      <m:oMath>
+        <m:r>
+          <w:rPr>
+            <w:rFonts w:ascii="Cambria Math" w:hAnsi="Cambria Math"/>
+            <w:sz w:val="21"/>
+            <w:szCs w:val="21"/>
+          </w:rPr>
+          <m:t>α</m:t>
+        </m:r>
+      </m:oMath>
+      <w:r>
+        <w:rPr>
+          <w:rFonts w:eastAsiaTheme="minorEastAsia"/>
+          <w:sz w:val="21"/>
+          <w:szCs w:val="21"/>
+        </w:rPr>
+        <w:t xml:space="preserve"> </w:t>
+      </w:r>
+      <w:r>
+        <w:rPr>
+          <w:rFonts w:eastAsiaTheme="minorEastAsia"/>
+          <w:sz w:val="21"/>
+          <w:szCs w:val="21"/>
+        </w:rPr>
+        <w:t xml:space="preserve">= </w:t>
+      </w:r>
+      <w:r>
+        <w:rPr>
+          <w:rFonts w:eastAsiaTheme="minorEastAsia"/>
+          <w:sz w:val="21"/>
+          <w:szCs w:val="21"/>
+        </w:rPr>
+        <w:t xml:space="preserve">0.2 (for O’Dnovan’s) </w:t>
+      </w:r>
+      <w:r>
+        <w:rPr>
+          <w:rFonts w:eastAsiaTheme="minorEastAsia"/>
+          <w:sz w:val="21"/>
+          <w:szCs w:val="21"/>
+        </w:rPr>
+        <w:t xml:space="preserve">in our experiments unless otherwise stated. </w:t>
+      </w:r>
+    </w:p>
+    <w:p>
+      <w:pPr>
+        <w:rPr>
+          <w:rFonts w:eastAsiaTheme="minorEastAsia"/>
+          <w:sz w:val="21"/>
+          <w:szCs w:val="21"/>
+        </w:rPr>
+      </w:pPr>
+    </w:p>
+    <w:p>
+      <w:pPr>
+        <w:rPr>
+          <w:rFonts w:eastAsiaTheme="minorEastAsia"/>
+          <w:sz w:val="21"/>
+          <w:szCs w:val="21"/>
+        </w:rPr>
+      </w:pPr>
+      <w:r>
+        <w:rPr>
+          <w:rFonts w:eastAsiaTheme="minorEastAsia"/>
+          <w:sz w:val="21"/>
+          <w:szCs w:val="21"/>
+        </w:rPr>
+        <w:t xml:space="preserve">We have also explored the effect of combining trust and similarity. In [] O’Donovan adopted harmonic mean to combine trust and similarity. However, we found our model gives best accuracy when using simple athematic mean as in eq.322 </w:t>
+      </w:r>
+    </w:p>
+    <w:p>
+      <w:pPr>
+        <w:rPr>
+          <w:rFonts w:eastAsiaTheme="minorEastAsia"/>
+          <w:sz w:val="21"/>
+          <w:szCs w:val="21"/>
+        </w:rPr>
+      </w:pPr>
+    </w:p>
+    <w:p>
+      <w:pPr>
+        <w:rPr>
+          <w:rFonts w:eastAsiaTheme="minorEastAsia"/>
+          <w:sz w:val="21"/>
+          <w:szCs w:val="21"/>
+        </w:rPr>
+      </w:pPr>
+      <m:oMathPara>
+        <m:oMath>
+          <m:r>
+            <w:rPr>
+              <w:rFonts w:ascii="Cambria Math" w:eastAsiaTheme="minorEastAsia" w:hAnsi="Cambria Math"/>
+              <w:sz w:val="21"/>
+              <w:szCs w:val="21"/>
+            </w:rPr>
+            <w:lastRenderedPageBreak/>
+            <m:t>SimTrust=</m:t>
+          </m:r>
+          <m:f>
+            <m:fPr>
+              <m:ctrlPr>
+                <w:rPr>
+                  <w:rFonts w:ascii="Cambria Math" w:eastAsiaTheme="minorEastAsia" w:hAnsi="Cambria Math"/>
+                  <w:i/>
+                  <w:sz w:val="21"/>
+                  <w:szCs w:val="21"/>
+                </w:rPr>
+              </m:ctrlPr>
+            </m:fPr>
+            <m:num>
+              <m:r>
+                <w:rPr>
+                  <w:rFonts w:ascii="Cambria Math" w:eastAsiaTheme="minorEastAsia" w:hAnsi="Cambria Math"/>
+                  <w:sz w:val="21"/>
+                  <w:szCs w:val="21"/>
+                </w:rPr>
+                <m:t>T+S</m:t>
+              </m:r>
+            </m:num>
+            <m:den>
+              <m:r>
+                <w:rPr>
+                  <w:rFonts w:ascii="Cambria Math" w:eastAsiaTheme="minorEastAsia" w:hAnsi="Cambria Math"/>
+                  <w:sz w:val="21"/>
+                  <w:szCs w:val="21"/>
+                </w:rPr>
+                <m:t>2</m:t>
+              </m:r>
+            </m:den>
+          </m:f>
+        </m:oMath>
+      </m:oMathPara>
+    </w:p>
+    <w:p>
+      <w:pPr>
+        <w:rPr>
+          <w:rFonts w:eastAsiaTheme="minorEastAsia"/>
+          <w:sz w:val="21"/>
+          <w:szCs w:val="21"/>
+        </w:rPr>
+      </w:pPr>
+    </w:p>
+    <w:p>
+      <w:pPr>
+        <w:rPr>
+          <w:rFonts w:eastAsiaTheme="minorEastAsia"/>
+          <w:sz w:val="21"/>
+          <w:szCs w:val="21"/>
+        </w:rPr>
+      </w:pPr>
+      <w:r>
+        <w:rPr>
+          <w:rFonts w:eastAsiaTheme="minorEastAsia"/>
+          <w:sz w:val="21"/>
+          <w:szCs w:val="21"/>
+        </w:rPr>
+        <w:t xml:space="preserve">where </w:t>
+      </w:r>
+      <m:oMath>
+        <m:r>
+          <w:rPr>
+            <w:rFonts w:ascii="Cambria Math" w:eastAsiaTheme="minorEastAsia" w:hAnsi="Cambria Math"/>
+            <w:sz w:val="21"/>
+            <w:szCs w:val="21"/>
+          </w:rPr>
+          <m:t>T</m:t>
+        </m:r>
+      </m:oMath>
       <w:r>
         <w:rPr>
           <w:rFonts w:eastAsiaTheme="minorEastAsia"/>
@@ -6800,117 +7037,127 @@
         </w:rPr>
         <w:t xml:space="preserve"> and </w:t>
       </w:r>
-      <w:r>
-        <w:rPr>
-          <w:rFonts w:eastAsiaTheme="minorEastAsia"/>
-          <w:sz w:val="21"/>
-          <w:szCs w:val="21"/>
-        </w:rPr>
-        <w:t>Root Mean Square Error (</w:t>
-      </w:r>
-      <w:r>
-        <w:rPr>
-          <w:rFonts w:eastAsiaTheme="minorEastAsia"/>
-          <w:sz w:val="21"/>
-          <w:szCs w:val="21"/>
-        </w:rPr>
-        <w:t>RMSE</w:t>
-      </w:r>
-      <w:r>
-        <w:rPr>
-          <w:rFonts w:eastAsiaTheme="minorEastAsia"/>
-          <w:sz w:val="21"/>
-          <w:szCs w:val="21"/>
-        </w:rPr>
-        <w:t>)</w:t>
-      </w:r>
-      <w:r>
-        <w:rPr>
-          <w:rFonts w:eastAsiaTheme="minorEastAsia"/>
-          <w:sz w:val="21"/>
-          <w:szCs w:val="21"/>
-        </w:rPr>
-        <w:t>. Therefore, we adopt these two matrices to measure the prediction accuracy</w:t>
-      </w:r>
-      <w:r>
-        <w:rPr>
-          <w:rFonts w:eastAsiaTheme="minorEastAsia"/>
-          <w:sz w:val="21"/>
-          <w:szCs w:val="21"/>
-        </w:rPr>
-        <w:t xml:space="preserve"> our model</w:t>
-      </w:r>
-      <w:r>
-        <w:rPr>
-          <w:rFonts w:eastAsiaTheme="minorEastAsia"/>
-          <w:sz w:val="21"/>
-          <w:szCs w:val="21"/>
-        </w:rPr>
-        <w:t>.</w:t>
-      </w:r>
-      <w:r>
-        <w:rPr>
-          <w:rFonts w:eastAsiaTheme="minorEastAsia"/>
-          <w:sz w:val="21"/>
-          <w:szCs w:val="21"/>
-        </w:rPr>
-        <w:t xml:space="preserve"> MAE treats all errors equally while</w:t>
-      </w:r>
-      <w:r>
-        <w:rPr>
-          <w:rFonts w:eastAsiaTheme="minorEastAsia"/>
-          <w:sz w:val="21"/>
-          <w:szCs w:val="21"/>
-        </w:rPr>
-        <w:t xml:space="preserve"> </w:t>
-      </w:r>
-      <w:r>
-        <w:rPr>
-          <w:rFonts w:eastAsiaTheme="minorEastAsia"/>
-          <w:sz w:val="21"/>
-          <w:szCs w:val="21"/>
-        </w:rPr>
-        <w:t>RMSE</w:t>
-      </w:r>
-      <w:r>
-        <w:rPr>
-          <w:rFonts w:eastAsiaTheme="minorEastAsia"/>
-          <w:sz w:val="21"/>
-          <w:szCs w:val="21"/>
-        </w:rPr>
-        <w:t xml:space="preserve"> punishes more on higher </w:t>
-      </w:r>
-      <w:r>
-        <w:rPr>
-          <w:rFonts w:eastAsiaTheme="minorEastAsia"/>
-          <w:sz w:val="21"/>
-          <w:szCs w:val="21"/>
-        </w:rPr>
-        <w:t>deviation</w:t>
-      </w:r>
-      <w:r>
-        <w:rPr>
-          <w:rFonts w:eastAsiaTheme="minorEastAsia"/>
-          <w:sz w:val="21"/>
-          <w:szCs w:val="21"/>
-        </w:rPr>
-        <w:t xml:space="preserve"> from ground truth. RMS</w:t>
-      </w:r>
-      <w:r>
-        <w:rPr>
-          <w:rFonts w:eastAsiaTheme="minorEastAsia"/>
-          <w:sz w:val="21"/>
-          <w:szCs w:val="21"/>
-        </w:rPr>
-        <w:t>E</w:t>
-      </w:r>
-      <w:r>
-        <w:rPr>
-          <w:rFonts w:eastAsiaTheme="minorEastAsia"/>
-          <w:sz w:val="21"/>
-          <w:szCs w:val="21"/>
-        </w:rPr>
-        <w:t xml:space="preserve"> is calculated as:</w:t>
+      <m:oMath>
+        <m:r>
+          <w:rPr>
+            <w:rFonts w:ascii="Cambria Math" w:eastAsiaTheme="minorEastAsia" w:hAnsi="Cambria Math"/>
+            <w:sz w:val="21"/>
+            <w:szCs w:val="21"/>
+          </w:rPr>
+          <m:t>S</m:t>
+        </m:r>
+      </m:oMath>
+      <w:r>
+        <w:rPr>
+          <w:rFonts w:eastAsiaTheme="minorEastAsia"/>
+          <w:sz w:val="21"/>
+          <w:szCs w:val="21"/>
+        </w:rPr>
+        <w:t xml:space="preserve"> are the trust matrix and s</w:t>
+      </w:r>
+      <w:r>
+        <w:rPr>
+          <w:rFonts w:eastAsiaTheme="minorEastAsia"/>
+          <w:sz w:val="21"/>
+          <w:szCs w:val="21"/>
+        </w:rPr>
+        <w:t xml:space="preserve">imilarity matrix, respectively. </w:t>
+      </w:r>
+      <m:oMath>
+        <m:r>
+          <w:rPr>
+            <w:rFonts w:ascii="Cambria Math" w:eastAsiaTheme="minorEastAsia" w:hAnsi="Cambria Math"/>
+            <w:sz w:val="21"/>
+            <w:szCs w:val="21"/>
+          </w:rPr>
+          <m:t>T</m:t>
+        </m:r>
+      </m:oMath>
+      <w:r>
+        <w:rPr>
+          <w:rFonts w:eastAsiaTheme="minorEastAsia"/>
+          <w:sz w:val="21"/>
+          <w:szCs w:val="21"/>
+        </w:rPr>
+        <w:t xml:space="preserve"> is generated using the equation 3 and </w:t>
+      </w:r>
+      <m:oMath>
+        <m:r>
+          <w:rPr>
+            <w:rFonts w:ascii="Cambria Math" w:eastAsiaTheme="minorEastAsia" w:hAnsi="Cambria Math"/>
+            <w:sz w:val="21"/>
+            <w:szCs w:val="21"/>
+          </w:rPr>
+          <m:t>S</m:t>
+        </m:r>
+      </m:oMath>
+      <w:r>
+        <w:rPr>
+          <w:rFonts w:eastAsiaTheme="minorEastAsia"/>
+          <w:sz w:val="21"/>
+          <w:szCs w:val="21"/>
+        </w:rPr>
+        <w:t xml:space="preserve"> is calculated using the Pearson correlation formula as in equation 2.</w:t>
+      </w:r>
+    </w:p>
+    <w:p>
+      <w:pPr>
+        <w:rPr>
+          <w:rFonts w:eastAsiaTheme="minorEastAsia"/>
+          <w:sz w:val="21"/>
+          <w:szCs w:val="21"/>
+        </w:rPr>
+      </w:pPr>
+    </w:p>
+    <w:p>
+      <w:pPr>
+        <w:rPr>
+          <w:rFonts w:eastAsiaTheme="minorEastAsia"/>
+          <w:sz w:val="21"/>
+          <w:szCs w:val="21"/>
+        </w:rPr>
+      </w:pPr>
+      <w:r>
+        <w:rPr>
+          <w:rFonts w:eastAsiaTheme="minorEastAsia"/>
+          <w:sz w:val="21"/>
+          <w:szCs w:val="21"/>
+        </w:rPr>
+        <w:t xml:space="preserve">Evaluation </w:t>
+      </w:r>
+      <w:r>
+        <w:rPr>
+          <w:rFonts w:eastAsiaTheme="minorEastAsia"/>
+          <w:sz w:val="21"/>
+          <w:szCs w:val="21"/>
+        </w:rPr>
+        <w:t>metrics</w:t>
+      </w:r>
+    </w:p>
+    <w:p>
+      <w:pPr>
+        <w:rPr>
+          <w:rFonts w:eastAsiaTheme="minorEastAsia"/>
+          <w:sz w:val="21"/>
+          <w:szCs w:val="21"/>
+        </w:rPr>
+      </w:pPr>
+    </w:p>
+    <w:p>
+      <w:pPr>
+        <w:rPr>
+          <w:rFonts w:eastAsiaTheme="minorEastAsia"/>
+          <w:sz w:val="21"/>
+          <w:szCs w:val="21"/>
+        </w:rPr>
+      </w:pPr>
+      <w:r>
+        <w:rPr>
+          <w:rFonts w:eastAsiaTheme="minorEastAsia"/>
+          <w:sz w:val="21"/>
+          <w:szCs w:val="21"/>
+        </w:rPr>
+        <w:t>Most commonly used accuracy matrices are Mean Absolute Error (MAE) and Root Mean Square Error (RMSE). Therefore, we adopt these two matrices to measure the prediction accuracy our model. MAE treats all errors equally while RMSE punishes more on higher deviation from ground truth. RMSE is calculated as:</w:t>
       </w:r>
     </w:p>
     <w:p>
@@ -6941,18 +7188,7 @@
               <w:sz w:val="21"/>
               <w:szCs w:val="21"/>
             </w:rPr>
-            <m:t>RMSE</m:t>
-          </m:r>
-          <m:r>
-            <m:rPr>
-              <m:sty m:val="p"/>
-            </m:rPr>
-            <w:rPr>
-              <w:rFonts w:ascii="Cambria Math" w:eastAsiaTheme="minorEastAsia" w:hAnsi="Cambria Math"/>
-              <w:sz w:val="21"/>
-              <w:szCs w:val="21"/>
-            </w:rPr>
-            <m:t>=</m:t>
+            <m:t>RMSE=</m:t>
           </m:r>
           <m:rad>
             <m:radPr>
@@ -7061,18 +7297,7 @@
                                       <w:sz w:val="21"/>
                                       <w:szCs w:val="21"/>
                                     </w:rPr>
-                                    <m:t>u</m:t>
-                                  </m:r>
-                                  <m:r>
-                                    <m:rPr>
-                                      <m:sty m:val="p"/>
-                                    </m:rPr>
-                                    <w:rPr>
-                                      <w:rFonts w:ascii="Cambria Math" w:eastAsiaTheme="minorEastAsia" w:hAnsi="Cambria Math"/>
-                                      <w:sz w:val="21"/>
-                                      <w:szCs w:val="21"/>
-                                    </w:rPr>
-                                    <m:t>,j</m:t>
+                                    <m:t>u,j</m:t>
                                   </m:r>
                                 </m:sub>
                               </m:sSub>
@@ -7117,18 +7342,7 @@
                                       <w:sz w:val="21"/>
                                       <w:szCs w:val="21"/>
                                     </w:rPr>
-                                    <m:t>u</m:t>
-                                  </m:r>
-                                  <m:r>
-                                    <m:rPr>
-                                      <m:sty m:val="p"/>
-                                    </m:rPr>
-                                    <w:rPr>
-                                      <w:rFonts w:ascii="Cambria Math" w:eastAsiaTheme="minorEastAsia" w:hAnsi="Cambria Math"/>
-                                      <w:sz w:val="21"/>
-                                      <w:szCs w:val="21"/>
-                                    </w:rPr>
-                                    <m:t>,j</m:t>
+                                    <m:t>u,j</m:t>
                                   </m:r>
                                 </m:sub>
                               </m:sSub>
@@ -7257,29 +7471,7 @@
               <w:sz w:val="21"/>
               <w:szCs w:val="21"/>
             </w:rPr>
-            <m:t>MAE</m:t>
-          </m:r>
-          <m:r>
-            <m:rPr>
-              <m:sty m:val="p"/>
-            </m:rPr>
-            <w:rPr>
-              <w:rFonts w:ascii="Cambria Math" w:eastAsiaTheme="minorEastAsia" w:hAnsi="Cambria Math"/>
-              <w:sz w:val="21"/>
-              <w:szCs w:val="21"/>
-            </w:rPr>
-            <m:t>=</m:t>
-          </m:r>
-          <m:r>
-            <m:rPr>
-              <m:sty m:val="p"/>
-            </m:rPr>
-            <w:rPr>
-              <w:rFonts w:ascii="Cambria Math" w:eastAsiaTheme="minorEastAsia" w:hAnsi="Cambria Math"/>
-              <w:sz w:val="21"/>
-              <w:szCs w:val="21"/>
-            </w:rPr>
-            <m:t xml:space="preserve"> </m:t>
+            <m:t xml:space="preserve">MAE= </m:t>
           </m:r>
           <m:f>
             <m:fPr>
@@ -7353,18 +7545,7 @@
                           <w:sz w:val="21"/>
                           <w:szCs w:val="21"/>
                         </w:rPr>
-                        <m:t>u</m:t>
-                      </m:r>
-                      <m:r>
-                        <m:rPr>
-                          <m:sty m:val="p"/>
-                        </m:rPr>
-                        <w:rPr>
-                          <w:rFonts w:ascii="Cambria Math" w:eastAsiaTheme="minorEastAsia" w:hAnsi="Cambria Math"/>
-                          <w:sz w:val="21"/>
-                          <w:szCs w:val="21"/>
-                        </w:rPr>
-                        <m:t>,j</m:t>
+                        <m:t>u,j</m:t>
                       </m:r>
                     </m:sub>
                   </m:sSub>
@@ -7535,18 +7716,7 @@
                 <w:sz w:val="21"/>
                 <w:szCs w:val="21"/>
               </w:rPr>
-              <m:t>u</m:t>
-            </m:r>
-            <m:r>
-              <m:rPr>
-                <m:sty m:val="p"/>
-              </m:rPr>
-              <w:rPr>
-                <w:rFonts w:ascii="Cambria Math" w:eastAsiaTheme="minorEastAsia" w:hAnsi="Cambria Math"/>
-                <w:sz w:val="21"/>
-                <w:szCs w:val="21"/>
-              </w:rPr>
-              <m:t>, j</m:t>
+              <m:t>u, j</m:t>
             </m:r>
           </m:sub>
         </m:sSub>
@@ -7628,23 +7798,7 @@
           <w:sz w:val="21"/>
           <w:szCs w:val="21"/>
         </w:rPr>
-        <w:t xml:space="preserve"> item</w:t>
-      </w:r>
-      <w:r>
-        <w:rPr>
-          <w:rFonts w:eastAsiaTheme="minorEastAsia"/>
-          <w:sz w:val="21"/>
-          <w:szCs w:val="21"/>
-        </w:rPr>
-        <w:t>, and</w:t>
-      </w:r>
-      <w:r>
-        <w:rPr>
-          <w:rFonts w:eastAsiaTheme="minorEastAsia"/>
-          <w:sz w:val="21"/>
-          <w:szCs w:val="21"/>
-        </w:rPr>
-        <w:t xml:space="preserve"> </w:t>
+        <w:t xml:space="preserve"> item, and </w:t>
       </w:r>
       <m:oMath>
         <m:acc>
@@ -7678,185 +7832,8 @@
           <w:sz w:val="21"/>
           <w:szCs w:val="21"/>
         </w:rPr>
-        <w:t xml:space="preserve"> is the predicted </w:t>
-      </w:r>
-      <w:r>
-        <w:rPr>
-          <w:rFonts w:eastAsiaTheme="minorEastAsia"/>
-          <w:sz w:val="21"/>
-          <w:szCs w:val="21"/>
-        </w:rPr>
-        <w:t>rating matrix</w:t>
-      </w:r>
-      <w:r>
-        <w:rPr>
-          <w:rFonts w:eastAsiaTheme="minorEastAsia"/>
-          <w:sz w:val="21"/>
-          <w:szCs w:val="21"/>
-        </w:rPr>
-        <w:t>. MAE and RMSE will be equal if there are no variance in errors.</w:t>
-      </w:r>
-    </w:p>
-    <w:p>
-      <w:pPr>
-        <w:rPr>
-          <w:rFonts w:eastAsiaTheme="minorEastAsia"/>
-          <w:sz w:val="21"/>
-          <w:szCs w:val="21"/>
-        </w:rPr>
-      </w:pPr>
-    </w:p>
-    <w:p>
-      <w:pPr>
-        <w:rPr>
-          <w:rFonts w:eastAsiaTheme="minorEastAsia"/>
-          <w:sz w:val="21"/>
-          <w:szCs w:val="21"/>
-        </w:rPr>
-      </w:pPr>
-      <w:r>
-        <w:rPr>
-          <w:rFonts w:eastAsiaTheme="minorEastAsia"/>
-          <w:sz w:val="21"/>
-          <w:szCs w:val="21"/>
-        </w:rPr>
-        <w:t xml:space="preserve">We set </w:t>
-      </w:r>
-      <m:oMath>
-        <m:r>
-          <w:rPr>
-            <w:rFonts w:ascii="Cambria Math" w:eastAsiaTheme="minorEastAsia" w:hAnsi="Cambria Math"/>
-            <w:sz w:val="21"/>
-            <w:szCs w:val="21"/>
-          </w:rPr>
-          <m:t>max_</m:t>
-        </m:r>
-      </m:oMath>
-      <w:r>
-        <w:rPr>
-          <w:rFonts w:eastAsiaTheme="minorEastAsia"/>
-          <w:sz w:val="21"/>
-          <w:szCs w:val="21"/>
-        </w:rPr>
-        <w:t xml:space="preserve">r = </w:t>
-      </w:r>
-      <w:r>
-        <w:rPr>
-          <w:rFonts w:eastAsiaTheme="minorEastAsia"/>
-          <w:sz w:val="21"/>
-          <w:szCs w:val="21"/>
-        </w:rPr>
-        <w:t>5</w:t>
-      </w:r>
-      <w:r>
-        <w:rPr>
-          <w:rFonts w:eastAsiaTheme="minorEastAsia"/>
-          <w:sz w:val="21"/>
-          <w:szCs w:val="21"/>
-        </w:rPr>
-        <w:t xml:space="preserve"> (since the maximum rating scale of ml-100k data set is 5)</w:t>
-      </w:r>
-      <w:r>
-        <w:rPr>
-          <w:rFonts w:eastAsiaTheme="minorEastAsia"/>
-          <w:sz w:val="21"/>
-          <w:szCs w:val="21"/>
-        </w:rPr>
-        <w:t xml:space="preserve">, </w:t>
-      </w:r>
-      <m:oMath>
-        <m:r>
-          <w:rPr>
-            <w:rFonts w:ascii="Cambria Math" w:eastAsiaTheme="minorEastAsia" w:hAnsi="Cambria Math"/>
-            <w:sz w:val="21"/>
-            <w:szCs w:val="21"/>
-          </w:rPr>
-          <m:t>k</m:t>
-        </m:r>
-      </m:oMath>
-      <w:r>
-        <w:rPr>
-          <w:rFonts w:eastAsiaTheme="minorEastAsia"/>
-          <w:sz w:val="21"/>
-          <w:szCs w:val="21"/>
-        </w:rPr>
-        <w:t xml:space="preserve">=40, </w:t>
-      </w:r>
-      <w:r>
-        <w:rPr>
-          <w:rFonts w:eastAsiaTheme="minorEastAsia"/>
-          <w:sz w:val="21"/>
-          <w:szCs w:val="21"/>
-        </w:rPr>
-        <w:t>and</w:t>
-      </w:r>
-      <w:r>
-        <w:rPr>
-          <w:rFonts w:eastAsiaTheme="minorEastAsia"/>
-          <w:sz w:val="21"/>
-          <w:szCs w:val="21"/>
-        </w:rPr>
-        <w:t xml:space="preserve"> </w:t>
-      </w:r>
-      <w:r>
-        <w:rPr>
-          <w:rFonts w:eastAsiaTheme="minorEastAsia"/>
-          <w:sz w:val="21"/>
-          <w:szCs w:val="21"/>
-        </w:rPr>
-        <w:t xml:space="preserve">trust threshold </w:t>
-      </w:r>
-      <m:oMath>
-        <m:r>
-          <w:rPr>
-            <w:rFonts w:ascii="Cambria Math" w:hAnsi="Cambria Math"/>
-            <w:sz w:val="21"/>
-            <w:szCs w:val="21"/>
-          </w:rPr>
-          <m:t>α</m:t>
-        </m:r>
-      </m:oMath>
-      <w:r>
-        <w:rPr>
-          <w:rFonts w:eastAsiaTheme="minorEastAsia"/>
-          <w:sz w:val="21"/>
-          <w:szCs w:val="21"/>
-        </w:rPr>
-        <w:t xml:space="preserve"> </w:t>
-      </w:r>
-      <w:r>
-        <w:rPr>
-          <w:rFonts w:eastAsiaTheme="minorEastAsia"/>
-          <w:sz w:val="21"/>
-          <w:szCs w:val="21"/>
-        </w:rPr>
-        <w:t xml:space="preserve">= </w:t>
-      </w:r>
-      <w:r>
-        <w:rPr>
-          <w:rFonts w:eastAsiaTheme="minorEastAsia"/>
-          <w:sz w:val="21"/>
-          <w:szCs w:val="21"/>
-        </w:rPr>
-        <w:t xml:space="preserve">0.2 (for O’Dnovan’s) </w:t>
-      </w:r>
-      <w:r>
-        <w:rPr>
-          <w:rFonts w:eastAsiaTheme="minorEastAsia"/>
-          <w:sz w:val="21"/>
-          <w:szCs w:val="21"/>
-        </w:rPr>
-        <w:t xml:space="preserve">in our experiments unless otherwise stated. </w:t>
-      </w:r>
-    </w:p>
-    <w:p>
-      <w:pPr>
-        <w:rPr>
-          <w:rFonts w:eastAsiaTheme="minorEastAsia"/>
-          <w:sz w:val="21"/>
-          <w:szCs w:val="21"/>
-        </w:rPr>
-      </w:pPr>
+        <w:t xml:space="preserve"> is the predicted rating matrix. MAE and RMSE will be equal if there are no variance in errors.</w:t>
+      </w:r>
     </w:p>
     <w:p>
       <w:pPr>
@@ -7883,12 +7860,12 @@
         <w:tblLook w:val="04A0" w:firstRow="1" w:lastRow="0" w:firstColumn="1" w:lastColumn="0" w:noHBand="0" w:noVBand="1"/>
       </w:tblPr>
       <w:tblGrid>
-        <w:gridCol w:w="1501"/>
-        <w:gridCol w:w="1501"/>
-        <w:gridCol w:w="1502"/>
-        <w:gridCol w:w="1502"/>
-        <w:gridCol w:w="1502"/>
-        <w:gridCol w:w="1502"/>
+        <w:gridCol w:w="1485"/>
+        <w:gridCol w:w="1493"/>
+        <w:gridCol w:w="1489"/>
+        <w:gridCol w:w="1494"/>
+        <w:gridCol w:w="1491"/>
+        <w:gridCol w:w="1558"/>
       </w:tblGrid>
       <w:tr>
         <w:tc>
@@ -7953,7 +7930,7 @@
                 <w:sz w:val="21"/>
                 <w:szCs w:val="21"/>
               </w:rPr>
-              <w:t>Sim_</w:t>
+              <w:t>Sim</w:t>
             </w:r>
             <w:r>
               <w:rPr>
@@ -7983,7 +7960,7 @@
                 <w:sz w:val="21"/>
                 <w:szCs w:val="21"/>
               </w:rPr>
-              <w:t>O’dnovans</w:t>
+              <w:t>O’Donovan</w:t>
             </w:r>
           </w:p>
         </w:tc>
@@ -8005,7 +7982,15 @@
                 <w:sz w:val="21"/>
                 <w:szCs w:val="21"/>
               </w:rPr>
-              <w:t>PitstMarsh</w:t>
+              <w:t>Pits</w:t>
+            </w:r>
+            <w:r>
+              <w:rPr>
+                <w:rFonts w:eastAsiaTheme="minorEastAsia"/>
+                <w:sz w:val="21"/>
+                <w:szCs w:val="21"/>
+              </w:rPr>
+              <w:t>Marsh</w:t>
             </w:r>
           </w:p>
         </w:tc>
@@ -8036,6 +8021,14 @@
                 <w:szCs w:val="21"/>
               </w:rPr>
               <w:t>NN</w:t>
+            </w:r>
+            <w:r>
+              <w:rPr>
+                <w:rFonts w:eastAsiaTheme="minorEastAsia"/>
+                <w:sz w:val="21"/>
+                <w:szCs w:val="21"/>
+              </w:rPr>
+              <w:t>withMeans</w:t>
             </w:r>
           </w:p>
         </w:tc>
@@ -8092,7 +8085,7 @@
                 <w:sz w:val="21"/>
                 <w:szCs w:val="21"/>
               </w:rPr>
-              <w:t>1.0041</w:t>
+              <w:t>0.9355</w:t>
             </w:r>
           </w:p>
         </w:tc>
@@ -8104,6 +8097,7 @@
             <w:pPr>
               <w:rPr>
                 <w:rFonts w:eastAsiaTheme="minorEastAsia"/>
+                <w:b/>
                 <w:sz w:val="21"/>
                 <w:szCs w:val="21"/>
               </w:rPr>
@@ -8111,10 +8105,11 @@
             <w:r>
               <w:rPr>
                 <w:rFonts w:eastAsiaTheme="minorEastAsia"/>
-                <w:sz w:val="21"/>
-                <w:szCs w:val="21"/>
-              </w:rPr>
-              <w:t>0.9991</w:t>
+                <w:b/>
+                <w:sz w:val="21"/>
+                <w:szCs w:val="21"/>
+              </w:rPr>
+              <w:t>0.9283</w:t>
             </w:r>
           </w:p>
         </w:tc>
@@ -8130,13 +8125,27 @@
                 <w:szCs w:val="21"/>
               </w:rPr>
             </w:pPr>
+          </w:p>
+        </w:tc>
+        <w:tc>
+          <w:tcPr>
+            <w:tcW w:w="1502" w:type="dxa"/>
+          </w:tcPr>
+          <w:p>
+            <w:pPr>
+              <w:rPr>
+                <w:rFonts w:eastAsiaTheme="minorEastAsia"/>
+                <w:sz w:val="21"/>
+                <w:szCs w:val="21"/>
+              </w:rPr>
+            </w:pPr>
             <w:r>
               <w:rPr>
                 <w:rFonts w:eastAsiaTheme="minorEastAsia"/>
                 <w:sz w:val="21"/>
                 <w:szCs w:val="21"/>
               </w:rPr>
-              <w:t>1.-</w:t>
+              <w:t>0.9353</w:t>
             </w:r>
           </w:p>
         </w:tc>
@@ -8158,53 +8167,7 @@
                 <w:sz w:val="21"/>
                 <w:szCs w:val="21"/>
               </w:rPr>
-              <w:t>1.0355</w:t>
-            </w:r>
-          </w:p>
-        </w:tc>
-        <w:tc>
-          <w:tcPr>
-            <w:tcW w:w="1502" w:type="dxa"/>
-          </w:tcPr>
-          <w:p>
-            <w:pPr>
-              <w:rPr>
-                <w:rFonts w:eastAsiaTheme="minorEastAsia"/>
-                <w:sz w:val="21"/>
-                <w:szCs w:val="21"/>
-              </w:rPr>
-            </w:pPr>
-            <w:r>
-              <w:rPr>
-                <w:rFonts w:eastAsiaTheme="minorEastAsia"/>
-                <w:sz w:val="21"/>
-                <w:szCs w:val="21"/>
-              </w:rPr>
-              <w:t>1.0</w:t>
-            </w:r>
-            <w:r>
-              <w:rPr>
-                <w:rFonts w:eastAsiaTheme="minorEastAsia"/>
-                <w:sz w:val="21"/>
-                <w:szCs w:val="21"/>
-              </w:rPr>
-              <w:t>4</w:t>
-            </w:r>
-            <w:r>
-              <w:rPr>
-                <w:rFonts w:eastAsiaTheme="minorEastAsia"/>
-                <w:sz w:val="21"/>
-                <w:szCs w:val="21"/>
-              </w:rPr>
-              <w:t>2</w:t>
-            </w:r>
-            <w:r>
-              <w:rPr>
-                <w:rFonts w:eastAsiaTheme="minorEastAsia"/>
-                <w:sz w:val="21"/>
-                <w:szCs w:val="21"/>
-              </w:rPr>
-              <w:t>8</w:t>
+              <w:t>0.9394</w:t>
             </w:r>
           </w:p>
         </w:tc>
@@ -8258,7 +8221,7 @@
                 <w:sz w:val="21"/>
                 <w:szCs w:val="21"/>
               </w:rPr>
-              <w:t>0.7891</w:t>
+              <w:t>0.7358</w:t>
             </w:r>
           </w:p>
         </w:tc>
@@ -8270,6 +8233,7 @@
             <w:pPr>
               <w:rPr>
                 <w:rFonts w:eastAsiaTheme="minorEastAsia"/>
+                <w:b/>
                 <w:sz w:val="21"/>
                 <w:szCs w:val="21"/>
               </w:rPr>
@@ -8277,10 +8241,11 @@
             <w:r>
               <w:rPr>
                 <w:rFonts w:eastAsiaTheme="minorEastAsia"/>
-                <w:sz w:val="21"/>
-                <w:szCs w:val="21"/>
-              </w:rPr>
-              <w:t>0.7922</w:t>
+                <w:b/>
+                <w:sz w:val="21"/>
+                <w:szCs w:val="21"/>
+              </w:rPr>
+              <w:t>0.7293</w:t>
             </w:r>
           </w:p>
         </w:tc>
@@ -8296,13 +8261,35 @@
                 <w:szCs w:val="21"/>
               </w:rPr>
             </w:pPr>
+          </w:p>
+        </w:tc>
+        <w:tc>
+          <w:tcPr>
+            <w:tcW w:w="1502" w:type="dxa"/>
+          </w:tcPr>
+          <w:p>
+            <w:pPr>
+              <w:rPr>
+                <w:rFonts w:eastAsiaTheme="minorEastAsia"/>
+                <w:sz w:val="21"/>
+                <w:szCs w:val="21"/>
+              </w:rPr>
+            </w:pPr>
             <w:r>
               <w:rPr>
                 <w:rFonts w:eastAsiaTheme="minorEastAsia"/>
                 <w:sz w:val="21"/>
                 <w:szCs w:val="21"/>
               </w:rPr>
-              <w:t>0.-</w:t>
+              <w:t>0.</w:t>
+            </w:r>
+            <w:r>
+              <w:rPr>
+                <w:rFonts w:eastAsiaTheme="minorEastAsia"/>
+                <w:sz w:val="21"/>
+                <w:szCs w:val="21"/>
+              </w:rPr>
+              <w:t>7349</w:t>
             </w:r>
           </w:p>
         </w:tc>
@@ -8324,29 +8311,7 @@
                 <w:sz w:val="21"/>
                 <w:szCs w:val="21"/>
               </w:rPr>
-              <w:t>0.8289</w:t>
-            </w:r>
-          </w:p>
-        </w:tc>
-        <w:tc>
-          <w:tcPr>
-            <w:tcW w:w="1502" w:type="dxa"/>
-          </w:tcPr>
-          <w:p>
-            <w:pPr>
-              <w:rPr>
-                <w:rFonts w:eastAsiaTheme="minorEastAsia"/>
-                <w:sz w:val="21"/>
-                <w:szCs w:val="21"/>
-              </w:rPr>
-            </w:pPr>
-            <w:r>
-              <w:rPr>
-                <w:rFonts w:eastAsiaTheme="minorEastAsia"/>
-                <w:sz w:val="21"/>
-                <w:szCs w:val="21"/>
-              </w:rPr>
-              <w:t>0.8341</w:t>
+              <w:t>0.7364</w:t>
             </w:r>
           </w:p>
         </w:tc>
@@ -8400,7 +8365,7 @@
                 <w:sz w:val="21"/>
                 <w:szCs w:val="21"/>
               </w:rPr>
-              <w:t>1.0036</w:t>
+              <w:t>0.9547</w:t>
             </w:r>
           </w:p>
         </w:tc>
@@ -8422,15 +8387,7 @@
                 <w:sz w:val="21"/>
                 <w:szCs w:val="21"/>
               </w:rPr>
-              <w:t>0.</w:t>
-            </w:r>
-            <w:r>
-              <w:rPr>
-                <w:rFonts w:eastAsiaTheme="minorEastAsia"/>
-                <w:sz w:val="21"/>
-                <w:szCs w:val="21"/>
-              </w:rPr>
-              <w:t>9936</w:t>
+              <w:t>0.9409</w:t>
             </w:r>
           </w:p>
         </w:tc>
@@ -8466,15 +8423,7 @@
                 <w:sz w:val="21"/>
                 <w:szCs w:val="21"/>
               </w:rPr>
-              <w:t>1.004</w:t>
-            </w:r>
-            <w:r>
-              <w:rPr>
-                <w:rFonts w:eastAsiaTheme="minorEastAsia"/>
-                <w:sz w:val="21"/>
-                <w:szCs w:val="21"/>
-              </w:rPr>
-              <w:t>0</w:t>
+              <w:t>0.9430</w:t>
             </w:r>
           </w:p>
         </w:tc>
@@ -8496,7 +8445,7 @@
                 <w:sz w:val="21"/>
                 <w:szCs w:val="21"/>
               </w:rPr>
-              <w:t>1.0041</w:t>
+              <w:t>0.9438</w:t>
             </w:r>
           </w:p>
         </w:tc>
@@ -8550,7 +8499,7 @@
                 <w:sz w:val="21"/>
                 <w:szCs w:val="21"/>
               </w:rPr>
-              <w:t>0.7947</w:t>
+              <w:t>0.7539</w:t>
             </w:r>
           </w:p>
         </w:tc>
@@ -8572,7 +8521,7 @@
                 <w:sz w:val="21"/>
                 <w:szCs w:val="21"/>
               </w:rPr>
-              <w:t>0.7883</w:t>
+              <w:t>0.7374</w:t>
             </w:r>
           </w:p>
         </w:tc>
@@ -8608,7 +8557,7 @@
                 <w:sz w:val="21"/>
                 <w:szCs w:val="21"/>
               </w:rPr>
-              <w:t>0.7991</w:t>
+              <w:t>0.7381</w:t>
             </w:r>
           </w:p>
         </w:tc>
@@ -8630,12 +8579,235 @@
                 <w:sz w:val="21"/>
                 <w:szCs w:val="21"/>
               </w:rPr>
-              <w:t>0.7967</w:t>
+              <w:t>0.7381</w:t>
             </w:r>
           </w:p>
         </w:tc>
       </w:tr>
     </w:tbl>
+    <w:p>
+      <w:pPr>
+        <w:rPr>
+          <w:rFonts w:eastAsiaTheme="minorEastAsia"/>
+          <w:sz w:val="21"/>
+          <w:szCs w:val="21"/>
+        </w:rPr>
+      </w:pPr>
+    </w:p>
+    <w:p>
+      <w:pPr>
+        <w:rPr>
+          <w:rFonts w:eastAsiaTheme="minorEastAsia"/>
+          <w:sz w:val="21"/>
+          <w:szCs w:val="21"/>
+        </w:rPr>
+      </w:pPr>
+      <w:r>
+        <w:rPr>
+          <w:rFonts w:eastAsiaTheme="minorEastAsia"/>
+          <w:sz w:val="21"/>
+          <w:szCs w:val="21"/>
+        </w:rPr>
+        <w:t>As we can see f</w:t>
+      </w:r>
+      <w:r>
+        <w:rPr>
+          <w:rFonts w:eastAsiaTheme="minorEastAsia"/>
+          <w:sz w:val="21"/>
+          <w:szCs w:val="21"/>
+        </w:rPr>
+        <w:t xml:space="preserve">rom the result table 1. all the RMSE values are higher than MAE. </w:t>
+      </w:r>
+      <w:r>
+        <w:rPr>
+          <w:rFonts w:eastAsiaTheme="minorEastAsia"/>
+          <w:sz w:val="21"/>
+          <w:szCs w:val="21"/>
+        </w:rPr>
+        <w:t>The difference in error matrices shows that variance within set of error values. For all the methods, item-based predictions have better accuracy than user-based prediction. There is a clear improvement in prediction accuracy for all the trust-based method</w:t>
+      </w:r>
+      <w:r>
+        <w:rPr>
+          <w:rFonts w:eastAsiaTheme="minorEastAsia"/>
+          <w:sz w:val="21"/>
+          <w:szCs w:val="21"/>
+        </w:rPr>
+        <w:t>, except user-based AgreeTrust</w:t>
+      </w:r>
+      <w:r>
+        <w:rPr>
+          <w:rFonts w:eastAsiaTheme="minorEastAsia"/>
+          <w:sz w:val="21"/>
+          <w:szCs w:val="21"/>
+        </w:rPr>
+        <w:t xml:space="preserve">, although the improvement is not significant. For instance, MAE for PitsMarsh is equal with kNNwithMean, however PistMarsh has a lower RMSE, suggesting that PitsMarsh has low variance in errors. </w:t>
+      </w:r>
+      <w:r>
+        <w:rPr>
+          <w:rFonts w:eastAsiaTheme="minorEastAsia"/>
+          <w:sz w:val="21"/>
+          <w:szCs w:val="21"/>
+          <w:highlight w:val="yellow"/>
+        </w:rPr>
+        <w:t>The results, further confirm finding of previous researches that claim inclusion of trust in the CF based recommender increases the accuracy</w:t>
+      </w:r>
+      <w:r>
+        <w:rPr>
+          <w:rFonts w:eastAsiaTheme="minorEastAsia"/>
+          <w:sz w:val="21"/>
+          <w:szCs w:val="21"/>
+        </w:rPr>
+        <w:t>.</w:t>
+      </w:r>
+    </w:p>
+    <w:p>
+      <w:pPr>
+        <w:rPr>
+          <w:rFonts w:eastAsiaTheme="minorEastAsia"/>
+          <w:sz w:val="21"/>
+          <w:szCs w:val="21"/>
+        </w:rPr>
+      </w:pPr>
+      <w:r>
+        <w:rPr>
+          <w:rFonts w:eastAsiaTheme="minorEastAsia"/>
+          <w:sz w:val="21"/>
+          <w:szCs w:val="21"/>
+        </w:rPr>
+        <w:t xml:space="preserve">User-based AgreeTrust performs worse than all the other methods. However, item-based </w:t>
+      </w:r>
+      <w:r>
+        <w:rPr>
+          <w:rFonts w:eastAsiaTheme="minorEastAsia"/>
+          <w:sz w:val="21"/>
+          <w:szCs w:val="21"/>
+        </w:rPr>
+        <w:t>AgreeTrust</w:t>
+      </w:r>
+      <w:r>
+        <w:rPr>
+          <w:rFonts w:eastAsiaTheme="minorEastAsia"/>
+          <w:sz w:val="21"/>
+          <w:szCs w:val="21"/>
+        </w:rPr>
+        <w:t xml:space="preserve"> results are better than kNNwithMeans. </w:t>
+      </w:r>
+    </w:p>
+    <w:p>
+      <w:pPr>
+        <w:rPr>
+          <w:rFonts w:eastAsiaTheme="minorEastAsia"/>
+          <w:sz w:val="21"/>
+          <w:szCs w:val="21"/>
+        </w:rPr>
+      </w:pPr>
+      <w:r>
+        <w:rPr>
+          <w:rFonts w:eastAsiaTheme="minorEastAsia"/>
+          <w:sz w:val="21"/>
+          <w:szCs w:val="21"/>
+        </w:rPr>
+        <w:t xml:space="preserve">The best result is achieved when similarity is combined with AgreeTrust. </w:t>
+      </w:r>
+      <w:r>
+        <w:rPr>
+          <w:rFonts w:eastAsiaTheme="minorEastAsia"/>
+          <w:sz w:val="21"/>
+          <w:szCs w:val="21"/>
+        </w:rPr>
+        <w:t xml:space="preserve">SimTrust outperforms with an average increased accuracy of </w:t>
+      </w:r>
+      <w:r>
+        <w:rPr>
+          <w:rFonts w:eastAsiaTheme="minorEastAsia"/>
+          <w:sz w:val="21"/>
+          <w:szCs w:val="21"/>
+        </w:rPr>
+        <w:t>0.6%.</w:t>
+      </w:r>
+      <w:r>
+        <w:rPr>
+          <w:rFonts w:eastAsiaTheme="minorEastAsia"/>
+          <w:sz w:val="21"/>
+          <w:szCs w:val="21"/>
+        </w:rPr>
+        <w:t xml:space="preserve"> Although, PistMash method performs better than AgreeTrust, we should note that belief calculation in their method involves aggregation of similarity.</w:t>
+      </w:r>
+    </w:p>
+    <w:p>
+      <w:pPr>
+        <w:rPr>
+          <w:rFonts w:eastAsiaTheme="minorEastAsia"/>
+          <w:sz w:val="21"/>
+          <w:szCs w:val="21"/>
+        </w:rPr>
+      </w:pPr>
+    </w:p>
+    <w:p>
+      <w:pPr>
+        <w:rPr>
+          <w:rFonts w:eastAsiaTheme="minorEastAsia"/>
+          <w:sz w:val="21"/>
+          <w:szCs w:val="21"/>
+        </w:rPr>
+      </w:pPr>
+    </w:p>
+    <w:p>
+      <w:pPr>
+        <w:rPr>
+          <w:rFonts w:eastAsiaTheme="minorEastAsia"/>
+          <w:sz w:val="21"/>
+          <w:szCs w:val="21"/>
+        </w:rPr>
+      </w:pPr>
+      <w:r>
+        <w:rPr>
+          <w:rFonts w:eastAsiaTheme="minorEastAsia"/>
+          <w:sz w:val="21"/>
+          <w:szCs w:val="21"/>
+        </w:rPr>
+        <w:t>For the purpose of reproducibility, we have published</w:t>
+      </w:r>
+      <w:r>
+        <w:rPr>
+          <w:rFonts w:eastAsiaTheme="minorEastAsia"/>
+          <w:sz w:val="21"/>
+          <w:szCs w:val="21"/>
+        </w:rPr>
+        <w:t xml:space="preserve"> the code for our experiment at </w:t>
+      </w:r>
+      <w:r>
+        <w:rPr>
+          <w:rFonts w:eastAsiaTheme="minorEastAsia"/>
+          <w:sz w:val="21"/>
+          <w:szCs w:val="21"/>
+        </w:rPr>
+        <w:t>http://github.com/xahiru/agreerecom.</w:t>
+      </w:r>
+    </w:p>
+    <w:p>
+      <w:pPr>
+        <w:rPr>
+          <w:rFonts w:eastAsiaTheme="minorEastAsia"/>
+          <w:sz w:val="21"/>
+          <w:szCs w:val="21"/>
+        </w:rPr>
+      </w:pPr>
+    </w:p>
+    <w:p>
+      <w:pPr>
+        <w:rPr>
+          <w:rFonts w:eastAsiaTheme="minorEastAsia"/>
+          <w:sz w:val="21"/>
+          <w:szCs w:val="21"/>
+        </w:rPr>
+      </w:pPr>
+    </w:p>
+    <w:p>
+      <w:r>
+        <w:t>Complexity analysis</w:t>
+      </w:r>
+    </w:p>
     <w:p/>
     <w:p>
       <w:pPr>
@@ -8651,143 +8823,104 @@
           <w:sz w:val="21"/>
           <w:szCs w:val="21"/>
         </w:rPr>
-        <w:t>As we can see f</w:t>
-      </w:r>
-      <w:r>
-        <w:rPr>
-          <w:rFonts w:eastAsiaTheme="minorEastAsia"/>
-          <w:sz w:val="21"/>
-          <w:szCs w:val="21"/>
-        </w:rPr>
-        <w:t xml:space="preserve">rom the result table 1. all the RMSE values are higher than MAE. </w:t>
-      </w:r>
-      <w:r>
-        <w:rPr>
-          <w:rFonts w:eastAsiaTheme="minorEastAsia"/>
-          <w:sz w:val="21"/>
-          <w:szCs w:val="21"/>
-        </w:rPr>
-        <w:t xml:space="preserve">The </w:t>
-      </w:r>
-      <w:r>
-        <w:rPr>
-          <w:rFonts w:eastAsiaTheme="minorEastAsia"/>
-          <w:sz w:val="21"/>
-          <w:szCs w:val="21"/>
-        </w:rPr>
-        <w:t xml:space="preserve">difference in error matrices shows that </w:t>
-      </w:r>
-      <w:r>
-        <w:rPr>
-          <w:rFonts w:eastAsiaTheme="minorEastAsia"/>
-          <w:sz w:val="21"/>
-          <w:szCs w:val="21"/>
-        </w:rPr>
-        <w:t>variance with</w:t>
-      </w:r>
-      <w:r>
-        <w:rPr>
-          <w:rFonts w:eastAsiaTheme="minorEastAsia"/>
-          <w:sz w:val="21"/>
-          <w:szCs w:val="21"/>
-        </w:rPr>
-        <w:t>in</w:t>
-      </w:r>
-      <w:r>
-        <w:rPr>
-          <w:rFonts w:eastAsiaTheme="minorEastAsia"/>
-          <w:sz w:val="21"/>
-          <w:szCs w:val="21"/>
-        </w:rPr>
-        <w:t xml:space="preserve"> error values are</w:t>
-      </w:r>
-      <w:r>
-        <w:rPr>
-          <w:rFonts w:eastAsiaTheme="minorEastAsia"/>
-          <w:sz w:val="21"/>
-          <w:szCs w:val="21"/>
-        </w:rPr>
-        <w:t xml:space="preserve"> high</w:t>
-      </w:r>
-      <w:r>
-        <w:rPr>
-          <w:rFonts w:eastAsiaTheme="minorEastAsia"/>
-          <w:sz w:val="21"/>
-          <w:szCs w:val="21"/>
-        </w:rPr>
-        <w:t xml:space="preserve">. As expected, using item profiles performs better than that of user profiles. </w:t>
-      </w:r>
-      <w:r>
-        <w:rPr>
-          <w:rFonts w:eastAsiaTheme="minorEastAsia"/>
-          <w:sz w:val="21"/>
-          <w:szCs w:val="21"/>
-          <w:highlight w:val="yellow"/>
-        </w:rPr>
-        <w:t>The all the trust-based methods outperform the basic kNN</w:t>
-      </w:r>
-      <w:r>
-        <w:rPr>
-          <w:rFonts w:eastAsiaTheme="minorEastAsia"/>
-          <w:sz w:val="21"/>
-          <w:szCs w:val="21"/>
-          <w:highlight w:val="yellow"/>
-        </w:rPr>
-        <w:t>, except user-based PitsMarsh method</w:t>
-      </w:r>
-      <w:r>
-        <w:rPr>
-          <w:rFonts w:eastAsiaTheme="minorEastAsia"/>
-          <w:sz w:val="21"/>
-          <w:szCs w:val="21"/>
-          <w:highlight w:val="yellow"/>
-        </w:rPr>
-        <w:t xml:space="preserve">. </w:t>
-      </w:r>
-      <w:r>
-        <w:rPr>
-          <w:rFonts w:eastAsiaTheme="minorEastAsia"/>
-          <w:sz w:val="21"/>
-          <w:szCs w:val="21"/>
-          <w:highlight w:val="yellow"/>
-        </w:rPr>
-        <w:t>The results further, confirms with the previous researches</w:t>
-      </w:r>
-      <w:r>
-        <w:rPr>
-          <w:rFonts w:eastAsiaTheme="minorEastAsia"/>
-          <w:sz w:val="21"/>
-          <w:szCs w:val="21"/>
-          <w:highlight w:val="yellow"/>
-        </w:rPr>
-        <w:t xml:space="preserve"> []</w:t>
-      </w:r>
-      <w:r>
-        <w:rPr>
-          <w:rFonts w:eastAsiaTheme="minorEastAsia"/>
-          <w:sz w:val="21"/>
-          <w:szCs w:val="21"/>
-          <w:highlight w:val="yellow"/>
-        </w:rPr>
-        <w:t xml:space="preserve">, that </w:t>
-      </w:r>
-      <w:r>
-        <w:rPr>
-          <w:rFonts w:eastAsiaTheme="minorEastAsia"/>
-          <w:sz w:val="21"/>
-          <w:szCs w:val="21"/>
-          <w:highlight w:val="yellow"/>
-        </w:rPr>
-        <w:t xml:space="preserve">claims </w:t>
-      </w:r>
-      <w:r>
-        <w:rPr>
-          <w:rFonts w:eastAsiaTheme="minorEastAsia"/>
-          <w:sz w:val="21"/>
-          <w:szCs w:val="21"/>
-          <w:highlight w:val="yellow"/>
-        </w:rPr>
-        <w:t>inclusion of trust in the CF based recommender increases the accuracy.</w:t>
+        <w:t>The pairwise trust calculation requires O(</w:t>
+      </w:r>
+      <w:r>
+        <w:rPr>
+          <w:rFonts w:eastAsiaTheme="minorEastAsia"/>
+          <w:sz w:val="21"/>
+          <w:szCs w:val="21"/>
+        </w:rPr>
+        <w:t>N</w:t>
+      </w:r>
+      <w:r>
+        <w:rPr>
+          <w:rFonts w:eastAsiaTheme="minorEastAsia"/>
+          <w:sz w:val="21"/>
+          <w:szCs w:val="21"/>
+          <w:vertAlign w:val="superscript"/>
+        </w:rPr>
+        <w:t>2</w:t>
+      </w:r>
+      <w:r>
+        <w:rPr>
+          <w:rFonts w:eastAsiaTheme="minorEastAsia"/>
+          <w:sz w:val="21"/>
+          <w:szCs w:val="21"/>
+        </w:rPr>
+        <w:t xml:space="preserve">) </w:t>
+      </w:r>
+      <w:r>
+        <w:rPr>
+          <w:rFonts w:eastAsiaTheme="minorEastAsia"/>
+          <w:sz w:val="21"/>
+          <w:szCs w:val="21"/>
+        </w:rPr>
+        <w:t xml:space="preserve">time </w:t>
+      </w:r>
+      <w:r>
+        <w:rPr>
+          <w:rFonts w:eastAsiaTheme="minorEastAsia"/>
+          <w:sz w:val="21"/>
+          <w:szCs w:val="21"/>
+        </w:rPr>
+        <w:t xml:space="preserve">as model loops through each user for rating comparison with other users. </w:t>
+      </w:r>
+      <w:r>
+        <w:rPr>
+          <w:rFonts w:eastAsiaTheme="minorEastAsia"/>
+          <w:sz w:val="21"/>
+          <w:szCs w:val="21"/>
+        </w:rPr>
+        <w:t>In contrast to our Agree</w:t>
+      </w:r>
+      <w:r>
+        <w:rPr>
+          <w:rFonts w:eastAsiaTheme="minorEastAsia"/>
+          <w:sz w:val="21"/>
+          <w:szCs w:val="21"/>
+        </w:rPr>
+        <w:t>Trust</w:t>
+      </w:r>
+      <w:r>
+        <w:rPr>
+          <w:rFonts w:eastAsiaTheme="minorEastAsia"/>
+          <w:sz w:val="21"/>
+          <w:szCs w:val="21"/>
+        </w:rPr>
+        <w:t xml:space="preserve"> model</w:t>
+      </w:r>
+      <w:r>
+        <w:rPr>
+          <w:rFonts w:eastAsiaTheme="minorEastAsia"/>
+          <w:sz w:val="21"/>
+          <w:szCs w:val="21"/>
+        </w:rPr>
+        <w:t xml:space="preserve">, </w:t>
+      </w:r>
+      <w:r>
+        <w:rPr>
+          <w:rFonts w:eastAsiaTheme="minorEastAsia"/>
+          <w:sz w:val="21"/>
+          <w:szCs w:val="21"/>
+        </w:rPr>
+        <w:t xml:space="preserve">Odnovan </w:t>
+      </w:r>
+      <w:r>
+        <w:rPr>
+          <w:rFonts w:eastAsiaTheme="minorEastAsia"/>
+          <w:sz w:val="21"/>
+          <w:szCs w:val="21"/>
+        </w:rPr>
+        <w:t>model is prohibitively expensive</w:t>
+      </w:r>
+      <w:r>
+        <w:rPr>
+          <w:rFonts w:eastAsiaTheme="minorEastAsia"/>
+          <w:sz w:val="21"/>
+          <w:szCs w:val="21"/>
+        </w:rPr>
+        <w:t xml:space="preserve"> since it</w:t>
       </w:r>
       <w:r>
         <w:rPr>
@@ -8797,63 +8930,62 @@
         </w:rPr>
         <w:t xml:space="preserve"> </w:t>
       </w:r>
-    </w:p>
-    <w:p>
-      <w:pPr>
-        <w:rPr>
-          <w:rFonts w:eastAsiaTheme="minorEastAsia"/>
-          <w:sz w:val="21"/>
-          <w:szCs w:val="21"/>
-        </w:rPr>
-      </w:pPr>
-    </w:p>
-    <w:p>
-      <w:pPr>
-        <w:rPr>
-          <w:rFonts w:eastAsiaTheme="minorEastAsia"/>
-          <w:sz w:val="21"/>
-          <w:szCs w:val="21"/>
-        </w:rPr>
-      </w:pPr>
-      <w:r>
-        <w:rPr>
-          <w:rFonts w:eastAsiaTheme="minorEastAsia"/>
-          <w:sz w:val="21"/>
-          <w:szCs w:val="21"/>
-        </w:rPr>
-        <w:t>AgreeTrust outperforms its counter parts as well as basic kNN, with an average increased accuracy of 9.3%. Odnovan’s and PitsMarsh methods have a relatively similar accuracy. To our surprised, it performs worse than regular kNN.</w:t>
-      </w:r>
-      <w:r>
-        <w:rPr>
-          <w:rFonts w:eastAsiaTheme="minorEastAsia"/>
-          <w:sz w:val="21"/>
-          <w:szCs w:val="21"/>
-        </w:rPr>
-        <w:t xml:space="preserve"> Among the evaluated </w:t>
-      </w:r>
-      <w:r>
-        <w:rPr>
-          <w:rFonts w:eastAsiaTheme="minorEastAsia"/>
-          <w:sz w:val="21"/>
-          <w:szCs w:val="21"/>
-        </w:rPr>
-        <w:t xml:space="preserve">trust </w:t>
-      </w:r>
-      <w:r>
-        <w:rPr>
-          <w:rFonts w:eastAsiaTheme="minorEastAsia"/>
-          <w:sz w:val="21"/>
-          <w:szCs w:val="21"/>
-        </w:rPr>
-        <w:t>methods, PitsMarsh performs the worst. As in their work, we have only used belief to</w:t>
-      </w:r>
-      <w:r>
-        <w:rPr>
-          <w:rFonts w:eastAsiaTheme="minorEastAsia"/>
-          <w:sz w:val="21"/>
-          <w:szCs w:val="21"/>
-        </w:rPr>
-        <w:t xml:space="preserve"> derive trust, for details, see [].</w:t>
+      <w:r>
+        <w:rPr>
+          <w:rFonts w:eastAsiaTheme="minorEastAsia"/>
+          <w:sz w:val="21"/>
+          <w:szCs w:val="21"/>
+        </w:rPr>
+        <w:t xml:space="preserve">requires </w:t>
+      </w:r>
+      <w:r>
+        <w:rPr>
+          <w:rFonts w:eastAsiaTheme="minorEastAsia"/>
+          <w:sz w:val="21"/>
+          <w:szCs w:val="21"/>
+        </w:rPr>
+        <w:t xml:space="preserve">additional </w:t>
+      </w:r>
+      <w:r>
+        <w:rPr>
+          <w:rFonts w:eastAsiaTheme="minorEastAsia"/>
+          <w:sz w:val="21"/>
+          <w:szCs w:val="21"/>
+        </w:rPr>
+        <w:t>O(</w:t>
+      </w:r>
+      <w:r>
+        <w:rPr>
+          <w:rFonts w:eastAsiaTheme="minorEastAsia"/>
+          <w:sz w:val="21"/>
+          <w:szCs w:val="21"/>
+        </w:rPr>
+        <w:t>k</w:t>
+      </w:r>
+      <w:r>
+        <w:rPr>
+          <w:rFonts w:eastAsiaTheme="minorEastAsia"/>
+          <w:sz w:val="21"/>
+          <w:szCs w:val="21"/>
+        </w:rPr>
+        <w:t>N</w:t>
+      </w:r>
+      <w:r>
+        <w:rPr>
+          <w:rFonts w:eastAsiaTheme="minorEastAsia"/>
+          <w:sz w:val="21"/>
+          <w:szCs w:val="21"/>
+          <w:vertAlign w:val="superscript"/>
+        </w:rPr>
+        <w:t>2</w:t>
+      </w:r>
+      <w:r>
+        <w:rPr>
+          <w:rFonts w:eastAsiaTheme="minorEastAsia"/>
+          <w:sz w:val="21"/>
+          <w:szCs w:val="21"/>
+        </w:rPr>
+        <w:t>) time</w:t>
       </w:r>
       <w:r>
         <w:rPr>
@@ -8863,127 +8995,152 @@
         </w:rPr>
         <w:t xml:space="preserve"> </w:t>
       </w:r>
-    </w:p>
-    <w:p>
-      <w:pPr>
-        <w:rPr>
-          <w:rFonts w:eastAsiaTheme="minorEastAsia"/>
-          <w:sz w:val="21"/>
-          <w:szCs w:val="21"/>
-        </w:rPr>
-      </w:pPr>
-    </w:p>
-    <w:p>
-      <w:pPr>
-        <w:rPr>
-          <w:rFonts w:eastAsiaTheme="minorEastAsia"/>
-          <w:sz w:val="21"/>
-          <w:szCs w:val="21"/>
-        </w:rPr>
-      </w:pPr>
-      <w:r>
-        <w:rPr>
-          <w:rFonts w:eastAsiaTheme="minorEastAsia"/>
-          <w:sz w:val="21"/>
-          <w:szCs w:val="21"/>
-        </w:rPr>
-        <w:t>We have also explored the effect of combining trus</w:t>
-      </w:r>
-      <w:r>
-        <w:rPr>
-          <w:rFonts w:eastAsiaTheme="minorEastAsia"/>
-          <w:sz w:val="21"/>
-          <w:szCs w:val="21"/>
-        </w:rPr>
-        <w:t xml:space="preserve">t and similarity. </w:t>
-      </w:r>
-      <w:r>
-        <w:rPr>
-          <w:rFonts w:eastAsiaTheme="minorEastAsia"/>
-          <w:sz w:val="21"/>
-          <w:szCs w:val="21"/>
-        </w:rPr>
-        <w:t xml:space="preserve">The Sim_Trust </w:t>
-      </w:r>
-      <w:r>
-        <w:rPr>
-          <w:rFonts w:eastAsiaTheme="minorEastAsia"/>
-          <w:sz w:val="21"/>
-          <w:szCs w:val="21"/>
-        </w:rPr>
-        <w:t xml:space="preserve">column of the result table 1 shows the accuracy of the </w:t>
-      </w:r>
-      <w:r>
-        <w:rPr>
-          <w:rFonts w:eastAsiaTheme="minorEastAsia"/>
-          <w:sz w:val="21"/>
-          <w:szCs w:val="21"/>
-        </w:rPr>
-        <w:t xml:space="preserve">predictions when trust is </w:t>
-      </w:r>
-      <w:r>
-        <w:rPr>
-          <w:rFonts w:eastAsiaTheme="minorEastAsia"/>
-          <w:sz w:val="21"/>
-          <w:szCs w:val="21"/>
-        </w:rPr>
-        <w:t xml:space="preserve">combined </w:t>
-      </w:r>
-      <w:r>
-        <w:rPr>
-          <w:rFonts w:eastAsiaTheme="minorEastAsia"/>
-          <w:sz w:val="21"/>
-          <w:szCs w:val="21"/>
-        </w:rPr>
-        <w:t xml:space="preserve">with </w:t>
-      </w:r>
-      <w:r>
-        <w:rPr>
-          <w:rFonts w:eastAsiaTheme="minorEastAsia"/>
-          <w:sz w:val="21"/>
-          <w:szCs w:val="21"/>
-        </w:rPr>
-        <w:t xml:space="preserve">similarity </w:t>
-      </w:r>
-      <w:r>
-        <w:rPr>
-          <w:rFonts w:eastAsiaTheme="minorEastAsia"/>
-          <w:sz w:val="21"/>
-          <w:szCs w:val="21"/>
-        </w:rPr>
-        <w:t>using</w:t>
-      </w:r>
-      <w:r>
-        <w:rPr>
-          <w:rFonts w:eastAsiaTheme="minorEastAsia"/>
-          <w:sz w:val="21"/>
-          <w:szCs w:val="21"/>
-        </w:rPr>
-        <w:t xml:space="preserve"> AgreeTrust model</w:t>
-      </w:r>
-      <w:r>
-        <w:rPr>
-          <w:rFonts w:eastAsiaTheme="minorEastAsia"/>
-          <w:sz w:val="21"/>
-          <w:szCs w:val="21"/>
-        </w:rPr>
-        <w:t xml:space="preserve">. </w:t>
-      </w:r>
-      <w:r>
-        <w:rPr>
-          <w:rFonts w:eastAsiaTheme="minorEastAsia"/>
-          <w:sz w:val="21"/>
-          <w:szCs w:val="21"/>
-        </w:rPr>
-        <w:t xml:space="preserve">In [] </w:t>
-      </w:r>
-      <w:r>
-        <w:rPr>
-          <w:rFonts w:eastAsiaTheme="minorEastAsia"/>
-          <w:sz w:val="21"/>
-          <w:szCs w:val="21"/>
-        </w:rPr>
-        <w:t>O’Donovan</w:t>
+      <w:r>
+        <w:rPr>
+          <w:rFonts w:eastAsiaTheme="minorEastAsia"/>
+          <w:sz w:val="21"/>
+          <w:szCs w:val="21"/>
+        </w:rPr>
+        <w:t xml:space="preserve">as there is </w:t>
+      </w:r>
+      <w:r>
+        <w:rPr>
+          <w:rFonts w:eastAsiaTheme="minorEastAsia"/>
+          <w:sz w:val="21"/>
+          <w:szCs w:val="21"/>
+        </w:rPr>
+        <w:t>a</w:t>
+      </w:r>
+      <w:r>
+        <w:rPr>
+          <w:rFonts w:eastAsiaTheme="minorEastAsia"/>
+          <w:sz w:val="21"/>
+          <w:szCs w:val="21"/>
+        </w:rPr>
+        <w:t xml:space="preserve"> prediction step for each user.</w:t>
+      </w:r>
+      <w:r>
+        <w:rPr>
+          <w:rFonts w:eastAsiaTheme="minorEastAsia"/>
+          <w:sz w:val="21"/>
+          <w:szCs w:val="21"/>
+        </w:rPr>
+        <w:t xml:space="preserve"> Thus</w:t>
+      </w:r>
+      <w:r>
+        <w:rPr>
+          <w:rFonts w:eastAsiaTheme="minorEastAsia"/>
+          <w:sz w:val="21"/>
+          <w:szCs w:val="21"/>
+        </w:rPr>
+        <w:t xml:space="preserve">, all </w:t>
+      </w:r>
+      <w:r>
+        <w:rPr>
+          <w:rFonts w:eastAsiaTheme="minorEastAsia"/>
+          <w:sz w:val="21"/>
+          <w:szCs w:val="21"/>
+        </w:rPr>
+        <w:t xml:space="preserve">the </w:t>
+      </w:r>
+      <w:r>
+        <w:rPr>
+          <w:rFonts w:eastAsiaTheme="minorEastAsia"/>
+          <w:sz w:val="21"/>
+          <w:szCs w:val="21"/>
+        </w:rPr>
+        <w:t>models</w:t>
+      </w:r>
+      <w:r>
+        <w:rPr>
+          <w:rFonts w:eastAsiaTheme="minorEastAsia"/>
+          <w:sz w:val="21"/>
+          <w:szCs w:val="21"/>
+        </w:rPr>
+        <w:t>,</w:t>
+      </w:r>
+      <w:r>
+        <w:rPr>
+          <w:rFonts w:eastAsiaTheme="minorEastAsia"/>
+          <w:sz w:val="21"/>
+          <w:szCs w:val="21"/>
+        </w:rPr>
+        <w:t xml:space="preserve"> that </w:t>
+      </w:r>
+      <w:r>
+        <w:rPr>
+          <w:rFonts w:eastAsiaTheme="minorEastAsia"/>
+          <w:sz w:val="21"/>
+          <w:szCs w:val="21"/>
+        </w:rPr>
+        <w:lastRenderedPageBreak/>
+        <w:t>requires prediction during trust matrix generation</w:t>
+      </w:r>
+      <w:r>
+        <w:rPr>
+          <w:rFonts w:eastAsiaTheme="minorEastAsia"/>
+          <w:sz w:val="21"/>
+          <w:szCs w:val="21"/>
+        </w:rPr>
+        <w:t>,</w:t>
+      </w:r>
+      <w:r>
+        <w:rPr>
+          <w:rFonts w:eastAsiaTheme="minorEastAsia"/>
+          <w:sz w:val="21"/>
+          <w:szCs w:val="21"/>
+        </w:rPr>
+        <w:t xml:space="preserve"> requires O(kN</w:t>
+      </w:r>
+      <w:r>
+        <w:rPr>
+          <w:rFonts w:eastAsiaTheme="minorEastAsia"/>
+          <w:sz w:val="21"/>
+          <w:szCs w:val="21"/>
+          <w:vertAlign w:val="superscript"/>
+        </w:rPr>
+        <w:t>2</w:t>
+      </w:r>
+      <w:r>
+        <w:rPr>
+          <w:rFonts w:eastAsiaTheme="minorEastAsia"/>
+          <w:sz w:val="21"/>
+          <w:szCs w:val="21"/>
+        </w:rPr>
+        <w:t xml:space="preserve"> + N</w:t>
+      </w:r>
+      <w:r>
+        <w:rPr>
+          <w:rFonts w:eastAsiaTheme="minorEastAsia"/>
+          <w:sz w:val="21"/>
+          <w:szCs w:val="21"/>
+          <w:vertAlign w:val="superscript"/>
+        </w:rPr>
+        <w:t>2</w:t>
+      </w:r>
+      <w:r>
+        <w:rPr>
+          <w:rFonts w:eastAsiaTheme="minorEastAsia"/>
+          <w:sz w:val="21"/>
+          <w:szCs w:val="21"/>
+        </w:rPr>
+        <w:t>) time.</w:t>
+      </w:r>
+      <w:r>
+        <w:rPr>
+          <w:rFonts w:eastAsiaTheme="minorEastAsia"/>
+          <w:sz w:val="21"/>
+          <w:szCs w:val="21"/>
+        </w:rPr>
+        <w:t xml:space="preserve"> Due to the expensive time requirement of the O’Donovan’ trust matrix generation, the only practical way to implement the method in a real-world system is to pre-calculate the trust matrices. On the other hand, AgreeTrust </w:t>
+      </w:r>
+      <w:r>
+        <w:rPr>
+          <w:rFonts w:eastAsiaTheme="minorEastAsia"/>
+          <w:sz w:val="21"/>
+          <w:szCs w:val="21"/>
+        </w:rPr>
+        <w:t>takes far less time to generate the trust matrix.</w:t>
       </w:r>
       <w:r>
         <w:rPr>
@@ -8993,37 +9150,132 @@
         </w:rPr>
         <w:t xml:space="preserve"> </w:t>
       </w:r>
-      <w:r>
-        <w:rPr>
-          <w:rFonts w:eastAsiaTheme="minorEastAsia"/>
-          <w:sz w:val="21"/>
-          <w:szCs w:val="21"/>
-        </w:rPr>
-        <w:t>adopted</w:t>
-      </w:r>
-      <w:r>
-        <w:rPr>
-          <w:rFonts w:eastAsiaTheme="minorEastAsia"/>
-          <w:sz w:val="21"/>
-          <w:szCs w:val="21"/>
-        </w:rPr>
-        <w:t xml:space="preserve"> harmonic mean to combine trust and similarity. However, we found our model gives best accuracy when using simple athematic</w:t>
-      </w:r>
-      <w:r>
-        <w:rPr>
-          <w:rFonts w:eastAsiaTheme="minorEastAsia"/>
-          <w:sz w:val="21"/>
-          <w:szCs w:val="21"/>
-        </w:rPr>
-        <w:t xml:space="preserve"> mean as in eq</w:t>
-      </w:r>
-      <w:r>
-        <w:rPr>
-          <w:rFonts w:eastAsiaTheme="minorEastAsia"/>
-          <w:sz w:val="21"/>
-          <w:szCs w:val="21"/>
-        </w:rPr>
-        <w:t>.322</w:t>
+    </w:p>
+    <w:p>
+      <w:pPr>
+        <w:rPr>
+          <w:rFonts w:eastAsiaTheme="minorEastAsia"/>
+          <w:sz w:val="21"/>
+          <w:szCs w:val="21"/>
+        </w:rPr>
+      </w:pPr>
+    </w:p>
+    <w:p>
+      <w:pPr>
+        <w:rPr>
+          <w:rFonts w:eastAsiaTheme="minorEastAsia"/>
+          <w:sz w:val="21"/>
+          <w:szCs w:val="21"/>
+        </w:rPr>
+      </w:pPr>
+    </w:p>
+    <w:p>
+      <w:pPr>
+        <w:rPr>
+          <w:rFonts w:eastAsiaTheme="minorEastAsia"/>
+          <w:sz w:val="21"/>
+          <w:szCs w:val="21"/>
+        </w:rPr>
+      </w:pPr>
+      <w:r>
+        <w:rPr>
+          <w:rFonts w:eastAsiaTheme="minorEastAsia"/>
+          <w:sz w:val="21"/>
+          <w:szCs w:val="21"/>
+        </w:rPr>
+        <w:t>Conclusion</w:t>
+      </w:r>
+      <w:r>
+        <w:rPr>
+          <w:rFonts w:eastAsiaTheme="minorEastAsia"/>
+          <w:sz w:val="21"/>
+          <w:szCs w:val="21"/>
+        </w:rPr>
+        <w:t xml:space="preserve"> and future work</w:t>
+      </w:r>
+      <w:bookmarkStart w:id="0" w:name="_GoBack"/>
+      <w:bookmarkEnd w:id="0"/>
+    </w:p>
+    <w:p>
+      <w:pPr>
+        <w:rPr>
+          <w:rFonts w:eastAsiaTheme="minorEastAsia"/>
+          <w:sz w:val="21"/>
+          <w:szCs w:val="21"/>
+        </w:rPr>
+      </w:pPr>
+    </w:p>
+    <w:p>
+      <w:pPr>
+        <w:rPr>
+          <w:rFonts w:eastAsiaTheme="minorEastAsia"/>
+          <w:sz w:val="21"/>
+          <w:szCs w:val="21"/>
+        </w:rPr>
+      </w:pPr>
+      <w:r>
+        <w:rPr>
+          <w:rFonts w:eastAsiaTheme="minorEastAsia"/>
+          <w:sz w:val="21"/>
+          <w:szCs w:val="21"/>
+        </w:rPr>
+        <w:t xml:space="preserve">In this </w:t>
+      </w:r>
+      <w:r>
+        <w:rPr>
+          <w:rFonts w:eastAsiaTheme="minorEastAsia"/>
+          <w:sz w:val="21"/>
+          <w:szCs w:val="21"/>
+        </w:rPr>
+        <w:t>paper,</w:t>
+      </w:r>
+      <w:r>
+        <w:rPr>
+          <w:rFonts w:eastAsiaTheme="minorEastAsia"/>
+          <w:sz w:val="21"/>
+          <w:szCs w:val="21"/>
+        </w:rPr>
+        <w:t xml:space="preserve"> we have proposed AgreeTrust, an implicit infere</w:t>
+      </w:r>
+      <w:r>
+        <w:rPr>
+          <w:rFonts w:eastAsiaTheme="minorEastAsia"/>
+          <w:sz w:val="21"/>
+          <w:szCs w:val="21"/>
+        </w:rPr>
+        <w:t>nce model for Collaborative Fil</w:t>
+      </w:r>
+      <w:r>
+        <w:rPr>
+          <w:rFonts w:eastAsiaTheme="minorEastAsia"/>
+          <w:sz w:val="21"/>
+          <w:szCs w:val="21"/>
+        </w:rPr>
+        <w:t xml:space="preserve">tering </w:t>
+      </w:r>
+      <w:r>
+        <w:rPr>
+          <w:rFonts w:eastAsiaTheme="minorEastAsia"/>
+          <w:sz w:val="21"/>
+          <w:szCs w:val="21"/>
+        </w:rPr>
+        <w:t xml:space="preserve">system. The basic idea is that trust relationship between trustor and trustee relies on the ratio of agreed number of rating (considering both positive and negatives) and </w:t>
+      </w:r>
+      <w:r>
+        <w:rPr>
+          <w:rFonts w:eastAsiaTheme="minorEastAsia"/>
+          <w:sz w:val="21"/>
+          <w:szCs w:val="21"/>
+        </w:rPr>
+        <w:t>total number of co-rated items. We have shown, by e</w:t>
+      </w:r>
+      <w:r>
+        <w:rPr>
+          <w:rFonts w:eastAsiaTheme="minorEastAsia"/>
+          <w:sz w:val="21"/>
+          <w:szCs w:val="21"/>
+        </w:rPr>
+        <w:t>xperimental</w:t>
       </w:r>
       <w:r>
         <w:rPr>
@@ -9033,334 +9285,109 @@
         </w:rPr>
         <w:t xml:space="preserve"> </w:t>
       </w:r>
-    </w:p>
-    <w:p>
-      <w:pPr>
-        <w:rPr>
-          <w:rFonts w:eastAsiaTheme="minorEastAsia"/>
-          <w:sz w:val="21"/>
-          <w:szCs w:val="21"/>
-        </w:rPr>
-      </w:pPr>
-    </w:p>
-    <w:p>
-      <w:pPr>
-        <w:rPr>
-          <w:rFonts w:eastAsiaTheme="minorEastAsia"/>
-          <w:sz w:val="21"/>
-          <w:szCs w:val="21"/>
-        </w:rPr>
-      </w:pPr>
-      <m:oMathPara>
-        <m:oMath>
-          <m:r>
-            <w:rPr>
-              <w:rFonts w:ascii="Cambria Math" w:eastAsiaTheme="minorEastAsia" w:hAnsi="Cambria Math"/>
-              <w:sz w:val="21"/>
-              <w:szCs w:val="21"/>
-            </w:rPr>
-            <m:t>Sim_Trust</m:t>
-          </m:r>
-          <m:r>
-            <w:rPr>
-              <w:rFonts w:ascii="Cambria Math" w:eastAsiaTheme="minorEastAsia" w:hAnsi="Cambria Math"/>
-              <w:sz w:val="21"/>
-              <w:szCs w:val="21"/>
-            </w:rPr>
-            <m:t>=</m:t>
-          </m:r>
-          <m:f>
-            <m:fPr>
-              <m:ctrlPr>
-                <w:rPr>
-                  <w:rFonts w:ascii="Cambria Math" w:eastAsiaTheme="minorEastAsia" w:hAnsi="Cambria Math"/>
-                  <w:i/>
-                  <w:sz w:val="21"/>
-                  <w:szCs w:val="21"/>
-                </w:rPr>
-              </m:ctrlPr>
-            </m:fPr>
-            <m:num>
-              <m:r>
-                <w:rPr>
-                  <w:rFonts w:ascii="Cambria Math" w:eastAsiaTheme="minorEastAsia" w:hAnsi="Cambria Math"/>
-                  <w:sz w:val="21"/>
-                  <w:szCs w:val="21"/>
-                </w:rPr>
-                <m:t>T+S</m:t>
-              </m:r>
-            </m:num>
-            <m:den>
-              <m:r>
-                <w:rPr>
-                  <w:rFonts w:ascii="Cambria Math" w:eastAsiaTheme="minorEastAsia" w:hAnsi="Cambria Math"/>
-                  <w:sz w:val="21"/>
-                  <w:szCs w:val="21"/>
-                </w:rPr>
-                <m:t>2</m:t>
-              </m:r>
-            </m:den>
-          </m:f>
-        </m:oMath>
-      </m:oMathPara>
-    </w:p>
-    <w:p>
-      <w:pPr>
-        <w:rPr>
-          <w:rFonts w:eastAsiaTheme="minorEastAsia"/>
-          <w:sz w:val="21"/>
-          <w:szCs w:val="21"/>
-        </w:rPr>
-      </w:pPr>
-    </w:p>
-    <w:p>
-      <w:pPr>
-        <w:rPr>
-          <w:rFonts w:eastAsiaTheme="minorEastAsia"/>
-          <w:sz w:val="21"/>
-          <w:szCs w:val="21"/>
-        </w:rPr>
-      </w:pPr>
-      <w:r>
-        <w:rPr>
-          <w:rFonts w:eastAsiaTheme="minorEastAsia"/>
-          <w:sz w:val="21"/>
-          <w:szCs w:val="21"/>
-        </w:rPr>
-        <w:t>where T and S are the Trust matrix and Similarity matr</w:t>
-      </w:r>
-      <w:r>
-        <w:rPr>
-          <w:rFonts w:eastAsiaTheme="minorEastAsia"/>
-          <w:sz w:val="21"/>
-          <w:szCs w:val="21"/>
-        </w:rPr>
-        <w:t>ix, respectively. T is generated using the equation 3. Similarity S is calculated using the Pearson correlation formula as in equation 2.</w:t>
-      </w:r>
-    </w:p>
-    <w:p>
-      <w:pPr>
-        <w:rPr>
-          <w:rFonts w:eastAsiaTheme="minorEastAsia"/>
-          <w:sz w:val="21"/>
-          <w:szCs w:val="21"/>
-        </w:rPr>
-      </w:pPr>
-      <w:r>
-        <w:rPr>
-          <w:rFonts w:eastAsiaTheme="minorEastAsia"/>
-          <w:sz w:val="21"/>
-          <w:szCs w:val="21"/>
-        </w:rPr>
-        <w:t>Although, t</w:t>
-      </w:r>
-      <w:r>
-        <w:rPr>
-          <w:rFonts w:eastAsiaTheme="minorEastAsia"/>
-          <w:sz w:val="21"/>
-          <w:szCs w:val="21"/>
-        </w:rPr>
-        <w:t>here is a clear improvement in accuracy for both item-based and user-</w:t>
-      </w:r>
-      <w:r>
-        <w:rPr>
-          <w:rFonts w:eastAsiaTheme="minorEastAsia"/>
-          <w:sz w:val="21"/>
-          <w:szCs w:val="21"/>
-        </w:rPr>
-        <w:t>based predictions using the combined Sim_Trust, results are not as good as lone AgreeTrust.</w:t>
-      </w:r>
-    </w:p>
-    <w:p>
-      <w:pPr>
-        <w:rPr>
-          <w:rFonts w:eastAsiaTheme="minorEastAsia"/>
-          <w:sz w:val="21"/>
-          <w:szCs w:val="21"/>
-        </w:rPr>
-      </w:pPr>
-    </w:p>
-    <w:p>
-      <w:pPr>
-        <w:rPr>
-          <w:rFonts w:eastAsiaTheme="minorEastAsia"/>
-          <w:sz w:val="21"/>
-          <w:szCs w:val="21"/>
-        </w:rPr>
-      </w:pPr>
-      <w:r>
-        <w:rPr>
-          <w:rFonts w:eastAsiaTheme="minorEastAsia"/>
-          <w:sz w:val="21"/>
-          <w:szCs w:val="21"/>
-        </w:rPr>
-        <w:t>For the purpose of reproducibility, we have published</w:t>
-      </w:r>
-      <w:r>
-        <w:rPr>
-          <w:rFonts w:eastAsiaTheme="minorEastAsia"/>
-          <w:sz w:val="21"/>
-          <w:szCs w:val="21"/>
-        </w:rPr>
-        <w:t xml:space="preserve"> the code for our experiment at </w:t>
-      </w:r>
-      <w:r>
-        <w:rPr>
-          <w:rFonts w:eastAsiaTheme="minorEastAsia"/>
-          <w:sz w:val="21"/>
-          <w:szCs w:val="21"/>
-        </w:rPr>
-        <w:t>http://github.com/xahiru/agreerecom.</w:t>
-      </w:r>
-    </w:p>
-    <w:p>
-      <w:pPr>
-        <w:rPr>
-          <w:rFonts w:eastAsiaTheme="minorEastAsia"/>
-          <w:sz w:val="21"/>
-          <w:szCs w:val="21"/>
-        </w:rPr>
-      </w:pPr>
-    </w:p>
-    <w:p/>
-    <w:p>
-      <w:pPr>
-        <w:rPr>
-          <w:rFonts w:eastAsiaTheme="minorEastAsia"/>
-          <w:sz w:val="21"/>
-          <w:szCs w:val="21"/>
-        </w:rPr>
-      </w:pPr>
-      <w:r>
-        <w:rPr>
-          <w:rFonts w:eastAsiaTheme="minorEastAsia"/>
-          <w:sz w:val="21"/>
-          <w:szCs w:val="21"/>
-        </w:rPr>
-        <w:t xml:space="preserve">In order to investigate the effect of number of neighbours on the accuracy, we have evaluated the model for different values of k. </w:t>
-      </w:r>
-      <w:r>
-        <w:rPr>
-          <w:rFonts w:eastAsiaTheme="minorEastAsia"/>
-          <w:sz w:val="21"/>
-          <w:szCs w:val="21"/>
-        </w:rPr>
-        <w:t>Table</w:t>
-      </w:r>
-      <w:r>
-        <w:rPr>
-          <w:rFonts w:eastAsiaTheme="minorEastAsia"/>
-          <w:sz w:val="21"/>
-          <w:szCs w:val="21"/>
-        </w:rPr>
-        <w:t xml:space="preserve"> 2. Shows the results.</w:t>
-      </w:r>
-    </w:p>
-    <w:p>
-      <w:pPr>
-        <w:rPr>
-          <w:rFonts w:eastAsiaTheme="minorEastAsia"/>
-          <w:sz w:val="21"/>
-          <w:szCs w:val="21"/>
-        </w:rPr>
-      </w:pPr>
-      <w:r>
-        <w:rPr>
-          <w:rFonts w:eastAsiaTheme="minorEastAsia"/>
-          <w:sz w:val="21"/>
-          <w:szCs w:val="21"/>
-        </w:rPr>
-        <w:t xml:space="preserve">As we can see, increasing k neither increase or decreases the accuracy. It could be due the variance in predictions cancels out as number of rating used for predication increases. </w:t>
-      </w:r>
-    </w:p>
-    <w:p/>
-    <w:p>
-      <w:r>
-        <w:t>Complexity analysis</w:t>
-      </w:r>
-    </w:p>
-    <w:p/>
-    <w:p>
-      <w:pPr>
-        <w:rPr>
-          <w:rFonts w:eastAsiaTheme="minorEastAsia"/>
-          <w:sz w:val="21"/>
-          <w:szCs w:val="21"/>
-        </w:rPr>
-      </w:pPr>
-      <w:r>
-        <w:rPr>
-          <w:rFonts w:eastAsiaTheme="minorEastAsia"/>
-          <w:sz w:val="21"/>
-          <w:szCs w:val="21"/>
-        </w:rPr>
-        <w:lastRenderedPageBreak/>
-        <w:t>The pairwise trust calculation requires O(</w:t>
-      </w:r>
-      <w:r>
-        <w:rPr>
-          <w:rFonts w:eastAsiaTheme="minorEastAsia"/>
-          <w:sz w:val="21"/>
-          <w:szCs w:val="21"/>
-        </w:rPr>
-        <w:t>N</w:t>
-      </w:r>
-      <w:r>
-        <w:rPr>
-          <w:rFonts w:eastAsiaTheme="minorEastAsia"/>
-          <w:sz w:val="21"/>
-          <w:szCs w:val="21"/>
-          <w:vertAlign w:val="superscript"/>
-        </w:rPr>
-        <w:t>2</w:t>
-      </w:r>
-      <w:r>
-        <w:rPr>
-          <w:rFonts w:eastAsiaTheme="minorEastAsia"/>
-          <w:sz w:val="21"/>
-          <w:szCs w:val="21"/>
-        </w:rPr>
-        <w:t xml:space="preserve">) </w:t>
-      </w:r>
-      <w:r>
-        <w:rPr>
-          <w:rFonts w:eastAsiaTheme="minorEastAsia"/>
-          <w:sz w:val="21"/>
-          <w:szCs w:val="21"/>
-        </w:rPr>
-        <w:t xml:space="preserve">time </w:t>
-      </w:r>
-      <w:r>
-        <w:rPr>
-          <w:rFonts w:eastAsiaTheme="minorEastAsia"/>
-          <w:sz w:val="21"/>
-          <w:szCs w:val="21"/>
-        </w:rPr>
-        <w:t xml:space="preserve">as model loops through each user for rating comparison with other users. </w:t>
-      </w:r>
-      <w:r>
-        <w:rPr>
-          <w:rFonts w:eastAsiaTheme="minorEastAsia"/>
-          <w:sz w:val="21"/>
-          <w:szCs w:val="21"/>
-        </w:rPr>
-        <w:t>In contrast to our Agree</w:t>
-      </w:r>
-      <w:r>
-        <w:rPr>
-          <w:rFonts w:eastAsiaTheme="minorEastAsia"/>
-          <w:sz w:val="21"/>
-          <w:szCs w:val="21"/>
-        </w:rPr>
-        <w:t>Trust</w:t>
-      </w:r>
-      <w:r>
-        <w:rPr>
-          <w:rFonts w:eastAsiaTheme="minorEastAsia"/>
-          <w:sz w:val="21"/>
-          <w:szCs w:val="21"/>
-        </w:rPr>
-        <w:t xml:space="preserve"> model</w:t>
+      <w:r>
+        <w:rPr>
+          <w:rFonts w:eastAsiaTheme="minorEastAsia"/>
+          <w:sz w:val="21"/>
+          <w:szCs w:val="21"/>
+        </w:rPr>
+        <w:t>ev</w:t>
+      </w:r>
+      <w:r>
+        <w:rPr>
+          <w:rFonts w:eastAsiaTheme="minorEastAsia"/>
+          <w:sz w:val="21"/>
+          <w:szCs w:val="21"/>
+        </w:rPr>
+        <w:t>aluati</w:t>
+      </w:r>
+      <w:r>
+        <w:rPr>
+          <w:rFonts w:eastAsiaTheme="minorEastAsia"/>
+          <w:sz w:val="21"/>
+          <w:szCs w:val="21"/>
+        </w:rPr>
+        <w:t xml:space="preserve">ons on real benchmark data set, </w:t>
+      </w:r>
+      <w:r>
+        <w:rPr>
+          <w:rFonts w:eastAsiaTheme="minorEastAsia"/>
+          <w:sz w:val="21"/>
+          <w:szCs w:val="21"/>
+        </w:rPr>
+        <w:t xml:space="preserve">that </w:t>
+      </w:r>
+      <w:r>
+        <w:rPr>
+          <w:rFonts w:eastAsiaTheme="minorEastAsia"/>
+          <w:sz w:val="21"/>
+          <w:szCs w:val="21"/>
+        </w:rPr>
+        <w:t xml:space="preserve">AgreeTrust improves </w:t>
+      </w:r>
+      <w:r>
+        <w:rPr>
+          <w:rFonts w:eastAsiaTheme="minorEastAsia"/>
+          <w:sz w:val="21"/>
+          <w:szCs w:val="21"/>
+        </w:rPr>
+        <w:t>prediction accuracy.</w:t>
+      </w:r>
+      <w:r>
+        <w:rPr>
+          <w:rFonts w:eastAsiaTheme="minorEastAsia"/>
+          <w:sz w:val="21"/>
+          <w:szCs w:val="21"/>
+        </w:rPr>
+        <w:t xml:space="preserve"> </w:t>
+      </w:r>
+      <w:r>
+        <w:rPr>
+          <w:rFonts w:eastAsiaTheme="minorEastAsia"/>
+          <w:sz w:val="21"/>
+          <w:szCs w:val="21"/>
+        </w:rPr>
+        <w:t xml:space="preserve">In contrast to most </w:t>
+      </w:r>
+      <w:r>
+        <w:rPr>
+          <w:rFonts w:eastAsiaTheme="minorEastAsia"/>
+          <w:sz w:val="21"/>
+          <w:szCs w:val="21"/>
+        </w:rPr>
+        <w:t xml:space="preserve">implicit </w:t>
+      </w:r>
+      <w:r>
+        <w:rPr>
+          <w:rFonts w:eastAsiaTheme="minorEastAsia"/>
+          <w:sz w:val="21"/>
+          <w:szCs w:val="21"/>
+        </w:rPr>
+        <w:t>trust inference methods that uses</w:t>
+      </w:r>
+      <w:r>
+        <w:rPr>
+          <w:rFonts w:eastAsiaTheme="minorEastAsia"/>
+          <w:sz w:val="21"/>
+          <w:szCs w:val="21"/>
+        </w:rPr>
+        <w:t xml:space="preserve"> rating as primary source trust, our model takes into account the direction of rating agreement between users</w:t>
+      </w:r>
+      <w:r>
+        <w:rPr>
+          <w:rFonts w:eastAsiaTheme="minorEastAsia"/>
+          <w:sz w:val="21"/>
+          <w:szCs w:val="21"/>
+        </w:rPr>
+        <w:t xml:space="preserve">.  </w:t>
+      </w:r>
+      <w:r>
+        <w:rPr>
+          <w:rFonts w:eastAsiaTheme="minorEastAsia"/>
+          <w:sz w:val="21"/>
+          <w:szCs w:val="21"/>
+        </w:rPr>
+        <w:t>Unfortunately</w:t>
       </w:r>
       <w:r>
         <w:rPr>
@@ -9376,23 +9403,55 @@
           <w:sz w:val="21"/>
           <w:szCs w:val="21"/>
         </w:rPr>
-        <w:t xml:space="preserve">Odnovan </w:t>
-      </w:r>
-      <w:r>
-        <w:rPr>
-          <w:rFonts w:eastAsiaTheme="minorEastAsia"/>
-          <w:sz w:val="21"/>
-          <w:szCs w:val="21"/>
-        </w:rPr>
-        <w:t>model is prohibitively expensive</w:t>
-      </w:r>
-      <w:r>
-        <w:rPr>
-          <w:rFonts w:eastAsiaTheme="minorEastAsia"/>
-          <w:sz w:val="21"/>
-          <w:szCs w:val="21"/>
-        </w:rPr>
-        <w:t xml:space="preserve"> since it</w:t>
+        <w:t>our</w:t>
+      </w:r>
+      <w:r>
+        <w:rPr>
+          <w:rFonts w:eastAsiaTheme="minorEastAsia"/>
+          <w:sz w:val="21"/>
+          <w:szCs w:val="21"/>
+        </w:rPr>
+        <w:t xml:space="preserve"> trust inference method </w:t>
+      </w:r>
+      <w:r>
+        <w:rPr>
+          <w:rFonts w:eastAsiaTheme="minorEastAsia"/>
+          <w:sz w:val="21"/>
+          <w:szCs w:val="21"/>
+        </w:rPr>
+        <w:t xml:space="preserve">does not </w:t>
+      </w:r>
+      <w:r>
+        <w:rPr>
+          <w:rFonts w:eastAsiaTheme="minorEastAsia"/>
+          <w:sz w:val="21"/>
+          <w:szCs w:val="21"/>
+        </w:rPr>
+        <w:t>count</w:t>
+      </w:r>
+      <w:r>
+        <w:rPr>
+          <w:rFonts w:eastAsiaTheme="minorEastAsia"/>
+          <w:sz w:val="21"/>
+          <w:szCs w:val="21"/>
+        </w:rPr>
+        <w:t xml:space="preserve"> the non-co-rated items. If any two users have no common item, then the trust between them is 0, and it is very common to find user pairs who do not have common ratings. </w:t>
+      </w:r>
+      <w:r>
+        <w:rPr>
+          <w:rFonts w:eastAsiaTheme="minorEastAsia"/>
+          <w:sz w:val="21"/>
+          <w:szCs w:val="21"/>
+        </w:rPr>
+        <w:t>As future work, w</w:t>
+      </w:r>
+      <w:r>
+        <w:rPr>
+          <w:rFonts w:eastAsiaTheme="minorEastAsia"/>
+          <w:sz w:val="21"/>
+          <w:szCs w:val="21"/>
+        </w:rPr>
+        <w:t>e plan to explore ways to address the sparsity of trust matrix.</w:t>
       </w:r>
       <w:r>
         <w:rPr>
@@ -9402,62 +9461,54 @@
         </w:rPr>
         <w:t xml:space="preserve"> </w:t>
       </w:r>
-      <w:r>
-        <w:rPr>
-          <w:rFonts w:eastAsiaTheme="minorEastAsia"/>
-          <w:sz w:val="21"/>
-          <w:szCs w:val="21"/>
-        </w:rPr>
-        <w:t xml:space="preserve">requires </w:t>
-      </w:r>
-      <w:r>
-        <w:rPr>
-          <w:rFonts w:eastAsiaTheme="minorEastAsia"/>
-          <w:sz w:val="21"/>
-          <w:szCs w:val="21"/>
-        </w:rPr>
-        <w:t xml:space="preserve">additional </w:t>
-      </w:r>
-      <w:r>
-        <w:rPr>
-          <w:rFonts w:eastAsiaTheme="minorEastAsia"/>
-          <w:sz w:val="21"/>
-          <w:szCs w:val="21"/>
-        </w:rPr>
-        <w:t>O(</w:t>
-      </w:r>
-      <w:r>
-        <w:rPr>
-          <w:rFonts w:eastAsiaTheme="minorEastAsia"/>
-          <w:sz w:val="21"/>
-          <w:szCs w:val="21"/>
-        </w:rPr>
-        <w:t>k</w:t>
-      </w:r>
-      <w:r>
-        <w:rPr>
-          <w:rFonts w:eastAsiaTheme="minorEastAsia"/>
-          <w:sz w:val="21"/>
-          <w:szCs w:val="21"/>
-        </w:rPr>
-        <w:t>N</w:t>
-      </w:r>
-      <w:r>
-        <w:rPr>
-          <w:rFonts w:eastAsiaTheme="minorEastAsia"/>
-          <w:sz w:val="21"/>
-          <w:szCs w:val="21"/>
-          <w:vertAlign w:val="superscript"/>
-        </w:rPr>
-        <w:t>2</w:t>
-      </w:r>
-      <w:r>
-        <w:rPr>
-          <w:rFonts w:eastAsiaTheme="minorEastAsia"/>
-          <w:sz w:val="21"/>
-          <w:szCs w:val="21"/>
-        </w:rPr>
-        <w:t>) time</w:t>
+    </w:p>
+    <w:p>
+      <w:pPr>
+        <w:rPr>
+          <w:rFonts w:eastAsiaTheme="minorEastAsia"/>
+          <w:sz w:val="21"/>
+          <w:szCs w:val="21"/>
+        </w:rPr>
+      </w:pPr>
+      <w:r>
+        <w:rPr>
+          <w:rFonts w:eastAsiaTheme="minorEastAsia"/>
+          <w:sz w:val="21"/>
+          <w:szCs w:val="21"/>
+        </w:rPr>
+        <w:t>Modern recommenders are heavily relying on deep learning models. However, not much work has been done to incorporate trust in deep learning models. Therefore</w:t>
+      </w:r>
+      <w:r>
+        <w:rPr>
+          <w:rFonts w:eastAsiaTheme="minorEastAsia"/>
+          <w:sz w:val="21"/>
+          <w:szCs w:val="21"/>
+        </w:rPr>
+        <w:t xml:space="preserve">, we plan to investigate </w:t>
+      </w:r>
+      <w:r>
+        <w:rPr>
+          <w:rFonts w:eastAsiaTheme="minorEastAsia"/>
+          <w:sz w:val="21"/>
+          <w:szCs w:val="21"/>
+        </w:rPr>
+        <w:t>the effect of incorporating</w:t>
+      </w:r>
+      <w:r>
+        <w:rPr>
+          <w:rFonts w:eastAsiaTheme="minorEastAsia"/>
+          <w:sz w:val="21"/>
+          <w:szCs w:val="21"/>
+        </w:rPr>
+        <w:t xml:space="preserve"> trust in deep learning </w:t>
+      </w:r>
+      <w:r>
+        <w:rPr>
+          <w:rFonts w:eastAsiaTheme="minorEastAsia"/>
+          <w:sz w:val="21"/>
+          <w:szCs w:val="21"/>
+        </w:rPr>
+        <w:t>models.</w:t>
       </w:r>
       <w:r>
         <w:rPr>
@@ -9473,137 +9524,15 @@
           <w:sz w:val="21"/>
           <w:szCs w:val="21"/>
         </w:rPr>
-        <w:t xml:space="preserve">as there is </w:t>
-      </w:r>
-      <w:r>
-        <w:rPr>
-          <w:rFonts w:eastAsiaTheme="minorEastAsia"/>
-          <w:sz w:val="21"/>
-          <w:szCs w:val="21"/>
-        </w:rPr>
-        <w:t>a</w:t>
-      </w:r>
-      <w:r>
-        <w:rPr>
-          <w:rFonts w:eastAsiaTheme="minorEastAsia"/>
-          <w:sz w:val="21"/>
-          <w:szCs w:val="21"/>
-        </w:rPr>
-        <w:t xml:space="preserve"> prediction step for each user.</w:t>
-      </w:r>
-      <w:r>
-        <w:rPr>
-          <w:rFonts w:eastAsiaTheme="minorEastAsia"/>
-          <w:sz w:val="21"/>
-          <w:szCs w:val="21"/>
-        </w:rPr>
-        <w:t xml:space="preserve"> Thus</w:t>
-      </w:r>
-      <w:r>
-        <w:rPr>
-          <w:rFonts w:eastAsiaTheme="minorEastAsia"/>
-          <w:sz w:val="21"/>
-          <w:szCs w:val="21"/>
-        </w:rPr>
-        <w:t xml:space="preserve">, all </w:t>
-      </w:r>
-      <w:r>
-        <w:rPr>
-          <w:rFonts w:eastAsiaTheme="minorEastAsia"/>
-          <w:sz w:val="21"/>
-          <w:szCs w:val="21"/>
-        </w:rPr>
-        <w:t xml:space="preserve">the </w:t>
-      </w:r>
-      <w:r>
-        <w:rPr>
-          <w:rFonts w:eastAsiaTheme="minorEastAsia"/>
-          <w:sz w:val="21"/>
-          <w:szCs w:val="21"/>
-        </w:rPr>
-        <w:t>models</w:t>
-      </w:r>
-      <w:r>
-        <w:rPr>
-          <w:rFonts w:eastAsiaTheme="minorEastAsia"/>
-          <w:sz w:val="21"/>
-          <w:szCs w:val="21"/>
-        </w:rPr>
-        <w:t>,</w:t>
-      </w:r>
-      <w:r>
-        <w:rPr>
-          <w:rFonts w:eastAsiaTheme="minorEastAsia"/>
-          <w:sz w:val="21"/>
-          <w:szCs w:val="21"/>
-        </w:rPr>
-        <w:t xml:space="preserve"> that requires prediction during trust matrix generation</w:t>
-      </w:r>
-      <w:r>
-        <w:rPr>
-          <w:rFonts w:eastAsiaTheme="minorEastAsia"/>
-          <w:sz w:val="21"/>
-          <w:szCs w:val="21"/>
-        </w:rPr>
-        <w:t>,</w:t>
-      </w:r>
-      <w:r>
-        <w:rPr>
-          <w:rFonts w:eastAsiaTheme="minorEastAsia"/>
-          <w:sz w:val="21"/>
-          <w:szCs w:val="21"/>
-        </w:rPr>
-        <w:t xml:space="preserve"> requires O(kN</w:t>
-      </w:r>
-      <w:r>
-        <w:rPr>
-          <w:rFonts w:eastAsiaTheme="minorEastAsia"/>
-          <w:sz w:val="21"/>
-          <w:szCs w:val="21"/>
-          <w:vertAlign w:val="superscript"/>
-        </w:rPr>
-        <w:t>2</w:t>
-      </w:r>
-      <w:r>
-        <w:rPr>
-          <w:rFonts w:eastAsiaTheme="minorEastAsia"/>
-          <w:sz w:val="21"/>
-          <w:szCs w:val="21"/>
-        </w:rPr>
-        <w:t xml:space="preserve"> + N</w:t>
-      </w:r>
-      <w:r>
-        <w:rPr>
-          <w:rFonts w:eastAsiaTheme="minorEastAsia"/>
-          <w:sz w:val="21"/>
-          <w:szCs w:val="21"/>
-          <w:vertAlign w:val="superscript"/>
-        </w:rPr>
-        <w:t>2</w:t>
-      </w:r>
-      <w:r>
-        <w:rPr>
-          <w:rFonts w:eastAsiaTheme="minorEastAsia"/>
-          <w:sz w:val="21"/>
-          <w:szCs w:val="21"/>
-        </w:rPr>
-        <w:t>) time.</w:t>
-      </w:r>
-      <w:r>
-        <w:rPr>
-          <w:rFonts w:eastAsiaTheme="minorEastAsia"/>
-          <w:sz w:val="21"/>
-          <w:szCs w:val="21"/>
-        </w:rPr>
-        <w:t xml:space="preserve"> Due to the expensive time requirement of the O’Donovan’ trust matrix generation, the only practical way to implement the method in a real-world system is to pre-calculate the trust matrices. On the other hand, AgreeTrust </w:t>
-      </w:r>
-      <w:r>
-        <w:rPr>
-          <w:rFonts w:eastAsiaTheme="minorEastAsia"/>
-          <w:sz w:val="21"/>
-          <w:szCs w:val="21"/>
-        </w:rPr>
-        <w:t>takes far less time to generate the trust matrix.</w:t>
+        <w:t>Furthermore, m</w:t>
+      </w:r>
+      <w:r>
+        <w:rPr>
+          <w:rFonts w:eastAsiaTheme="minorEastAsia"/>
+          <w:sz w:val="21"/>
+          <w:szCs w:val="21"/>
+        </w:rPr>
+        <w:t>ost trust implicit models use same prediction method for both trust generation and model evaluation.</w:t>
       </w:r>
       <w:r>
         <w:rPr>
@@ -9613,195 +9542,37 @@
         </w:rPr>
         <w:t xml:space="preserve"> </w:t>
       </w:r>
-    </w:p>
-    <w:p>
-      <w:pPr>
-        <w:rPr>
-          <w:rFonts w:eastAsiaTheme="minorEastAsia"/>
-          <w:sz w:val="21"/>
-          <w:szCs w:val="21"/>
-        </w:rPr>
-      </w:pPr>
-    </w:p>
-    <w:p>
-      <w:pPr>
-        <w:rPr>
-          <w:rFonts w:eastAsiaTheme="minorEastAsia"/>
-          <w:sz w:val="21"/>
-          <w:szCs w:val="21"/>
-        </w:rPr>
-      </w:pPr>
-    </w:p>
-    <w:p>
-      <w:pPr>
-        <w:rPr>
-          <w:rFonts w:eastAsiaTheme="minorEastAsia"/>
-          <w:sz w:val="21"/>
-          <w:szCs w:val="21"/>
-        </w:rPr>
-      </w:pPr>
-    </w:p>
-    <w:p>
-      <w:pPr>
-        <w:rPr>
-          <w:rFonts w:eastAsiaTheme="minorEastAsia"/>
-          <w:sz w:val="21"/>
-          <w:szCs w:val="21"/>
-        </w:rPr>
-      </w:pPr>
-      <w:r>
-        <w:rPr>
-          <w:rFonts w:eastAsiaTheme="minorEastAsia"/>
-          <w:sz w:val="21"/>
-          <w:szCs w:val="21"/>
-        </w:rPr>
-        <w:t>Conclusion</w:t>
-      </w:r>
-    </w:p>
-    <w:p>
-      <w:pPr>
-        <w:rPr>
-          <w:rFonts w:eastAsiaTheme="minorEastAsia"/>
-          <w:sz w:val="21"/>
-          <w:szCs w:val="21"/>
-        </w:rPr>
-      </w:pPr>
-    </w:p>
-    <w:p>
-      <w:pPr>
-        <w:rPr>
-          <w:rFonts w:eastAsiaTheme="minorEastAsia"/>
-          <w:sz w:val="21"/>
-          <w:szCs w:val="21"/>
-        </w:rPr>
-      </w:pPr>
-      <w:r>
-        <w:rPr>
-          <w:rFonts w:eastAsiaTheme="minorEastAsia"/>
-          <w:sz w:val="21"/>
-          <w:szCs w:val="21"/>
-        </w:rPr>
-        <w:t xml:space="preserve">In this </w:t>
-      </w:r>
-      <w:r>
-        <w:rPr>
-          <w:rFonts w:eastAsiaTheme="minorEastAsia"/>
-          <w:sz w:val="21"/>
-          <w:szCs w:val="21"/>
-        </w:rPr>
-        <w:t>paper,</w:t>
-      </w:r>
-      <w:r>
-        <w:rPr>
-          <w:rFonts w:eastAsiaTheme="minorEastAsia"/>
-          <w:sz w:val="21"/>
-          <w:szCs w:val="21"/>
-        </w:rPr>
-        <w:t xml:space="preserve"> we have proposed AgreeTrust, an implicit infere</w:t>
-      </w:r>
-      <w:r>
-        <w:rPr>
-          <w:rFonts w:eastAsiaTheme="minorEastAsia"/>
-          <w:sz w:val="21"/>
-          <w:szCs w:val="21"/>
-        </w:rPr>
-        <w:t>nce model for Collaborative Fil</w:t>
-      </w:r>
-      <w:r>
-        <w:rPr>
-          <w:rFonts w:eastAsiaTheme="minorEastAsia"/>
-          <w:sz w:val="21"/>
-          <w:szCs w:val="21"/>
-        </w:rPr>
-        <w:t xml:space="preserve">tering </w:t>
-      </w:r>
-      <w:r>
-        <w:rPr>
-          <w:rFonts w:eastAsiaTheme="minorEastAsia"/>
-          <w:sz w:val="21"/>
-          <w:szCs w:val="21"/>
-        </w:rPr>
-        <w:t xml:space="preserve">system. The basic idea is that trust relationship between trustor and trustee relies on the ratio of agreed number of rating (considering both positive and negatives) and </w:t>
-      </w:r>
-      <w:r>
-        <w:rPr>
-          <w:rFonts w:eastAsiaTheme="minorEastAsia"/>
-          <w:sz w:val="21"/>
-          <w:szCs w:val="21"/>
-        </w:rPr>
-        <w:t>total number of co-rated items. We have shown, by e</w:t>
-      </w:r>
-      <w:r>
-        <w:rPr>
-          <w:rFonts w:eastAsiaTheme="minorEastAsia"/>
-          <w:sz w:val="21"/>
-          <w:szCs w:val="21"/>
-        </w:rPr>
-        <w:t>xperimental</w:t>
-      </w:r>
-      <w:r>
-        <w:rPr>
-          <w:rFonts w:eastAsiaTheme="minorEastAsia"/>
-          <w:sz w:val="21"/>
-          <w:szCs w:val="21"/>
-        </w:rPr>
-        <w:t xml:space="preserve"> </w:t>
-      </w:r>
-      <w:r>
-        <w:rPr>
-          <w:rFonts w:eastAsiaTheme="minorEastAsia"/>
-          <w:sz w:val="21"/>
-          <w:szCs w:val="21"/>
-        </w:rPr>
-        <w:t>ev</w:t>
-      </w:r>
-      <w:r>
-        <w:rPr>
-          <w:rFonts w:eastAsiaTheme="minorEastAsia"/>
-          <w:sz w:val="21"/>
-          <w:szCs w:val="21"/>
-        </w:rPr>
-        <w:t>aluati</w:t>
-      </w:r>
-      <w:r>
-        <w:rPr>
-          <w:rFonts w:eastAsiaTheme="minorEastAsia"/>
-          <w:sz w:val="21"/>
-          <w:szCs w:val="21"/>
-        </w:rPr>
-        <w:t xml:space="preserve">ons on real benchmark data set, </w:t>
-      </w:r>
-      <w:r>
-        <w:rPr>
-          <w:rFonts w:eastAsiaTheme="minorEastAsia"/>
-          <w:sz w:val="21"/>
-          <w:szCs w:val="21"/>
-        </w:rPr>
-        <w:t xml:space="preserve">that </w:t>
-      </w:r>
-      <w:r>
-        <w:rPr>
-          <w:rFonts w:eastAsiaTheme="minorEastAsia"/>
-          <w:sz w:val="21"/>
-          <w:szCs w:val="21"/>
-        </w:rPr>
-        <w:t xml:space="preserve">AgreeTrust improves </w:t>
-      </w:r>
-      <w:r>
-        <w:rPr>
-          <w:rFonts w:eastAsiaTheme="minorEastAsia"/>
-          <w:sz w:val="21"/>
-          <w:szCs w:val="21"/>
-        </w:rPr>
-        <w:t>prediction accuracy</w:t>
-      </w:r>
-      <w:r>
-        <w:rPr>
-          <w:rFonts w:eastAsiaTheme="minorEastAsia"/>
-          <w:sz w:val="21"/>
-          <w:szCs w:val="21"/>
-        </w:rPr>
-        <w:t xml:space="preserve"> significantly</w:t>
+      <w:r>
+        <w:rPr>
+          <w:rFonts w:eastAsiaTheme="minorEastAsia"/>
+          <w:sz w:val="21"/>
+          <w:szCs w:val="21"/>
+        </w:rPr>
+        <w:t>In this work, we</w:t>
+      </w:r>
+      <w:r>
+        <w:rPr>
+          <w:rFonts w:eastAsiaTheme="minorEastAsia"/>
+          <w:sz w:val="21"/>
+          <w:szCs w:val="21"/>
+        </w:rPr>
+        <w:t xml:space="preserve"> have used users </w:t>
+      </w:r>
+      <w:r>
+        <w:rPr>
+          <w:rFonts w:eastAsiaTheme="minorEastAsia"/>
+          <w:sz w:val="21"/>
+          <w:szCs w:val="21"/>
+        </w:rPr>
+        <w:t>rating for trust inference. Alternatively, we could have used predicted rating</w:t>
+      </w:r>
+      <w:r>
+        <w:rPr>
+          <w:rFonts w:eastAsiaTheme="minorEastAsia"/>
+          <w:sz w:val="21"/>
+          <w:szCs w:val="21"/>
+        </w:rPr>
+        <w:t>s</w:t>
       </w:r>
       <w:r>
         <w:rPr>
@@ -9817,208 +9588,15 @@
           <w:sz w:val="21"/>
           <w:szCs w:val="21"/>
         </w:rPr>
-        <w:t xml:space="preserve"> </w:t>
-      </w:r>
-      <w:r>
-        <w:rPr>
-          <w:rFonts w:eastAsiaTheme="minorEastAsia"/>
-          <w:sz w:val="21"/>
-          <w:szCs w:val="21"/>
-        </w:rPr>
-        <w:t xml:space="preserve">In contrast to most </w:t>
-      </w:r>
-      <w:r>
-        <w:rPr>
-          <w:rFonts w:eastAsiaTheme="minorEastAsia"/>
-          <w:sz w:val="21"/>
-          <w:szCs w:val="21"/>
-        </w:rPr>
-        <w:t xml:space="preserve">implicit </w:t>
-      </w:r>
-      <w:r>
-        <w:rPr>
-          <w:rFonts w:eastAsiaTheme="minorEastAsia"/>
-          <w:sz w:val="21"/>
-          <w:szCs w:val="21"/>
-        </w:rPr>
-        <w:t>trust inference methods that uses</w:t>
-      </w:r>
-      <w:r>
-        <w:rPr>
-          <w:rFonts w:eastAsiaTheme="minorEastAsia"/>
-          <w:sz w:val="21"/>
-          <w:szCs w:val="21"/>
-        </w:rPr>
-        <w:t xml:space="preserve"> rating as primary source trust, our model takes into account the direction of rating agreement between users</w:t>
-      </w:r>
-      <w:r>
-        <w:rPr>
-          <w:rFonts w:eastAsiaTheme="minorEastAsia"/>
-          <w:sz w:val="21"/>
-          <w:szCs w:val="21"/>
-        </w:rPr>
-        <w:t xml:space="preserve">.  </w:t>
-      </w:r>
-      <w:r>
-        <w:rPr>
-          <w:rFonts w:eastAsiaTheme="minorEastAsia"/>
-          <w:sz w:val="21"/>
-          <w:szCs w:val="21"/>
-        </w:rPr>
-        <w:t>Unfortunately</w:t>
-      </w:r>
-      <w:r>
-        <w:rPr>
-          <w:rFonts w:eastAsiaTheme="minorEastAsia"/>
-          <w:sz w:val="21"/>
-          <w:szCs w:val="21"/>
-        </w:rPr>
-        <w:t xml:space="preserve">, </w:t>
-      </w:r>
-      <w:r>
-        <w:rPr>
-          <w:rFonts w:eastAsiaTheme="minorEastAsia"/>
-          <w:sz w:val="21"/>
-          <w:szCs w:val="21"/>
-        </w:rPr>
-        <w:t>our</w:t>
-      </w:r>
-      <w:r>
-        <w:rPr>
-          <w:rFonts w:eastAsiaTheme="minorEastAsia"/>
-          <w:sz w:val="21"/>
-          <w:szCs w:val="21"/>
-        </w:rPr>
-        <w:t xml:space="preserve"> trust inference method counts the non-co-rated items. If any two users have no common item, then the trust between them is 0, and it is very common to find user pairs who do not have common item ratings. </w:t>
-      </w:r>
-      <w:r>
-        <w:rPr>
-          <w:rFonts w:eastAsiaTheme="minorEastAsia"/>
-          <w:sz w:val="21"/>
-          <w:szCs w:val="21"/>
-        </w:rPr>
-        <w:t>We plan to explore ways to address the sparsity of trust matrix as future work.</w:t>
-      </w:r>
-      <w:r>
-        <w:rPr>
-          <w:rFonts w:eastAsiaTheme="minorEastAsia"/>
-          <w:sz w:val="21"/>
-          <w:szCs w:val="21"/>
-        </w:rPr>
-        <w:t xml:space="preserve"> </w:t>
-      </w:r>
-    </w:p>
-    <w:p>
-      <w:pPr>
-        <w:rPr>
-          <w:rFonts w:eastAsiaTheme="minorEastAsia"/>
-          <w:sz w:val="21"/>
-          <w:szCs w:val="21"/>
-        </w:rPr>
-      </w:pPr>
-      <w:r>
-        <w:rPr>
-          <w:rFonts w:eastAsiaTheme="minorEastAsia"/>
-          <w:sz w:val="21"/>
-          <w:szCs w:val="21"/>
-        </w:rPr>
-        <w:t>Modern recommenders are heavily relying on deep learning models. However, not much work has been done to incorporate trust in deep learning models. Therefore</w:t>
-      </w:r>
-      <w:r>
-        <w:rPr>
-          <w:rFonts w:eastAsiaTheme="minorEastAsia"/>
-          <w:sz w:val="21"/>
-          <w:szCs w:val="21"/>
-        </w:rPr>
-        <w:t xml:space="preserve">, we plan to investigate </w:t>
-      </w:r>
-      <w:r>
-        <w:rPr>
-          <w:rFonts w:eastAsiaTheme="minorEastAsia"/>
-          <w:sz w:val="21"/>
-          <w:szCs w:val="21"/>
-        </w:rPr>
-        <w:t>the effect of incorporating</w:t>
-      </w:r>
-      <w:r>
-        <w:rPr>
-          <w:rFonts w:eastAsiaTheme="minorEastAsia"/>
-          <w:sz w:val="21"/>
-          <w:szCs w:val="21"/>
-        </w:rPr>
-        <w:t xml:space="preserve"> trust in deep learning </w:t>
-      </w:r>
-      <w:r>
-        <w:rPr>
-          <w:rFonts w:eastAsiaTheme="minorEastAsia"/>
-          <w:sz w:val="21"/>
-          <w:szCs w:val="21"/>
-        </w:rPr>
-        <w:t>models.</w:t>
-      </w:r>
-      <w:r>
-        <w:rPr>
-          <w:rFonts w:eastAsiaTheme="minorEastAsia"/>
-          <w:sz w:val="21"/>
-          <w:szCs w:val="21"/>
-        </w:rPr>
-        <w:t xml:space="preserve"> </w:t>
-      </w:r>
-      <w:r>
-        <w:rPr>
-          <w:rFonts w:eastAsiaTheme="minorEastAsia"/>
-          <w:sz w:val="21"/>
-          <w:szCs w:val="21"/>
-        </w:rPr>
-        <w:t>Furthermore, m</w:t>
-      </w:r>
-      <w:r>
-        <w:rPr>
-          <w:rFonts w:eastAsiaTheme="minorEastAsia"/>
-          <w:sz w:val="21"/>
-          <w:szCs w:val="21"/>
-        </w:rPr>
-        <w:t>ost trust implicit models use same prediction method for both trust generation and model evaluation.</w:t>
-      </w:r>
-      <w:r>
-        <w:rPr>
-          <w:rFonts w:eastAsiaTheme="minorEastAsia"/>
-          <w:sz w:val="21"/>
-          <w:szCs w:val="21"/>
-        </w:rPr>
-        <w:t xml:space="preserve"> </w:t>
-      </w:r>
-      <w:r>
-        <w:rPr>
-          <w:rFonts w:eastAsiaTheme="minorEastAsia"/>
-          <w:sz w:val="21"/>
-          <w:szCs w:val="21"/>
-        </w:rPr>
-        <w:t>In this work, we used users’ direct rating for trust inference. Alternatively, we could have used predicted rating</w:t>
-      </w:r>
-      <w:r>
-        <w:rPr>
-          <w:rFonts w:eastAsiaTheme="minorEastAsia"/>
-          <w:sz w:val="21"/>
-          <w:szCs w:val="21"/>
-        </w:rPr>
-        <w:t>s</w:t>
-      </w:r>
-      <w:r>
-        <w:rPr>
-          <w:rFonts w:eastAsiaTheme="minorEastAsia"/>
-          <w:sz w:val="21"/>
-          <w:szCs w:val="21"/>
-        </w:rPr>
-        <w:t>.</w:t>
-      </w:r>
-      <w:r>
-        <w:rPr>
-          <w:rFonts w:eastAsiaTheme="minorEastAsia"/>
-          <w:sz w:val="21"/>
-          <w:szCs w:val="21"/>
-        </w:rPr>
-        <w:t xml:space="preserve"> Another, direction for future work is to explore the efficiency of trust models under different prediction methods for trust generation.</w:t>
+        <w:t xml:space="preserve"> Another</w:t>
+      </w:r>
+      <w:r>
+        <w:rPr>
+          <w:rFonts w:eastAsiaTheme="minorEastAsia"/>
+          <w:sz w:val="21"/>
+          <w:szCs w:val="21"/>
+        </w:rPr>
+        <w:t xml:space="preserve"> direction for future work is to explore the efficiency of trust models under different prediction methods for trust generation.</w:t>
       </w:r>
       <w:r>
         <w:rPr>
@@ -10115,6 +9693,23 @@
       </w:r>
     </w:p>
     <w:p/>
+    <w:p>
+      <w:pPr>
+        <w:rPr>
+          <w:rFonts w:eastAsiaTheme="minorEastAsia"/>
+          <w:sz w:val="20"/>
+          <w:szCs w:val="21"/>
+        </w:rPr>
+      </w:pPr>
+      <w:r>
+        <w:rPr>
+          <w:rFonts w:eastAsiaTheme="minorEastAsia"/>
+          <w:sz w:val="20"/>
+          <w:szCs w:val="21"/>
+        </w:rPr>
+        <w:t>Reference:</w:t>
+      </w:r>
+    </w:p>
     <w:p/>
     <w:p>
       <w:r>
@@ -10144,7 +9739,6 @@
       </w:r>
     </w:p>
     <w:p/>
-    <w:p/>
     <w:p>
       <w:r>
         <w:t>Yung-Ming Li ⁎, Chun-Te Wu, Cheng-Yang Lai</w:t>
@@ -10163,7 +9757,6 @@
         <w:t xml:space="preserve">A social recommender mechanism for e-commerce: Combining similarity, trust, and relationship </w:t>
       </w:r>
     </w:p>
-    <w:p/>
     <w:p/>
     <w:p>
       <w:pPr>
@@ -10314,20 +9907,6 @@
         </w:rPr>
         <w:t>file:///Users/xahiru/Documents/trust/CFTrustmodel/sessionTrust/087a8aadfb2eddd82220bf393433a4a329bd.pdf</w:t>
       </w:r>
-    </w:p>
-    <w:p>
-      <w:pPr>
-        <w:rPr>
-          <w:rFonts w:eastAsia="Times New Roman"/>
-        </w:rPr>
-      </w:pPr>
-    </w:p>
-    <w:p>
-      <w:pPr>
-        <w:rPr>
-          <w:rFonts w:eastAsia="Times New Roman"/>
-        </w:rPr>
-      </w:pPr>
     </w:p>
     <w:p>
       <w:pPr>
@@ -10871,6 +10450,7 @@
   <w:style w:type="character" w:default="1" w:styleId="DefaultParagraphFont">
     <w:name w:val="Default Paragraph Font"/>
     <w:uiPriority w:val="1"/>
+    <w:semiHidden/>
     <w:unhideWhenUsed/>
   </w:style>
   <w:style w:type="table" w:default="1" w:styleId="TableNormal">

</xml_diff>